<commit_message>
design update and main update 1
</commit_message>
<xml_diff>
--- a/final_design.docx
+++ b/final_design.docx
@@ -1,6 +1,6 @@
 
 <file path=word/document.xml><?xml version="1.0" encoding="utf-8"?>
-<w:document xmlns:wpc="http://schemas.microsoft.com/office/word/2010/wordprocessingCanvas" xmlns:cx="http://schemas.microsoft.com/office/drawing/2014/chartex" xmlns:cx1="http://schemas.microsoft.com/office/drawing/2015/9/8/chartex" xmlns:cx2="http://schemas.microsoft.com/office/drawing/2015/10/21/chartex" xmlns:cx3="http://schemas.microsoft.com/office/drawing/2016/5/9/chartex" xmlns:cx4="http://schemas.microsoft.com/office/drawing/2016/5/10/chartex" xmlns:cx5="http://schemas.microsoft.com/office/drawing/2016/5/11/chartex" xmlns:cx6="http://schemas.microsoft.com/office/drawing/2016/5/12/chartex" xmlns:cx7="http://schemas.microsoft.com/office/drawing/2016/5/13/chartex" xmlns:cx8="http://schemas.microsoft.com/office/drawing/2016/5/14/chartex" xmlns:mc="http://schemas.openxmlformats.org/markup-compatibility/2006" xmlns:aink="http://schemas.microsoft.com/office/drawing/2016/ink" xmlns:am3d="http://schemas.microsoft.com/office/drawing/2017/model3d" xmlns:o="urn:schemas-microsoft-com:office:office" xmlns:r="http://schemas.openxmlformats.org/officeDocument/2006/relationships" xmlns:m="http://schemas.openxmlformats.org/officeDocument/2006/math" xmlns:v="urn:schemas-microsoft-com:vml" xmlns:wp14="http://schemas.microsoft.com/office/word/2010/wordprocessingDrawing" xmlns:wp="http://schemas.openxmlformats.org/drawingml/2006/wordprocessingDrawing" xmlns:w10="urn:schemas-microsoft-com:office:word" xmlns:w="http://schemas.openxmlformats.org/wordprocessingml/2006/main" xmlns:w14="http://schemas.microsoft.com/office/word/2010/wordml" xmlns:w15="http://schemas.microsoft.com/office/word/2012/wordml" xmlns:w16cex="http://schemas.microsoft.com/office/word/2018/wordml/cex" xmlns:w16cid="http://schemas.microsoft.com/office/word/2016/wordml/cid" xmlns:w16="http://schemas.microsoft.com/office/word/2018/wordml" xmlns:w16sdtdh="http://schemas.microsoft.com/office/word/2020/wordml/sdtdatahash" xmlns:w16se="http://schemas.microsoft.com/office/word/2015/wordml/symex" xmlns:wpg="http://schemas.microsoft.com/office/word/2010/wordprocessingGroup" xmlns:wpi="http://schemas.microsoft.com/office/word/2010/wordprocessingInk" xmlns:wne="http://schemas.microsoft.com/office/word/2006/wordml" xmlns:wps="http://schemas.microsoft.com/office/word/2010/wordprocessingShape" mc:Ignorable="w14 w15 w16se w16cid w16 w16cex w16sdtdh wp14">
+<w:document xmlns:wpc="http://schemas.microsoft.com/office/word/2010/wordprocessingCanvas" xmlns:cx="http://schemas.microsoft.com/office/drawing/2014/chartex" xmlns:cx1="http://schemas.microsoft.com/office/drawing/2015/9/8/chartex" xmlns:cx2="http://schemas.microsoft.com/office/drawing/2015/10/21/chartex" xmlns:cx3="http://schemas.microsoft.com/office/drawing/2016/5/9/chartex" xmlns:cx4="http://schemas.microsoft.com/office/drawing/2016/5/10/chartex" xmlns:cx5="http://schemas.microsoft.com/office/drawing/2016/5/11/chartex" xmlns:cx6="http://schemas.microsoft.com/office/drawing/2016/5/12/chartex" xmlns:cx7="http://schemas.microsoft.com/office/drawing/2016/5/13/chartex" xmlns:cx8="http://schemas.microsoft.com/office/drawing/2016/5/14/chartex" xmlns:mc="http://schemas.openxmlformats.org/markup-compatibility/2006" xmlns:aink="http://schemas.microsoft.com/office/drawing/2016/ink" xmlns:am3d="http://schemas.microsoft.com/office/drawing/2017/model3d" xmlns:o="urn:schemas-microsoft-com:office:office" xmlns:oel="http://schemas.microsoft.com/office/2019/extlst" xmlns:r="http://schemas.openxmlformats.org/officeDocument/2006/relationships" xmlns:m="http://schemas.openxmlformats.org/officeDocument/2006/math" xmlns:v="urn:schemas-microsoft-com:vml" xmlns:wp14="http://schemas.microsoft.com/office/word/2010/wordprocessingDrawing" xmlns:wp="http://schemas.openxmlformats.org/drawingml/2006/wordprocessingDrawing" xmlns:w10="urn:schemas-microsoft-com:office:word" xmlns:w="http://schemas.openxmlformats.org/wordprocessingml/2006/main" xmlns:w14="http://schemas.microsoft.com/office/word/2010/wordml" xmlns:w15="http://schemas.microsoft.com/office/word/2012/wordml" xmlns:w16cex="http://schemas.microsoft.com/office/word/2018/wordml/cex" xmlns:w16cid="http://schemas.microsoft.com/office/word/2016/wordml/cid" xmlns:w16="http://schemas.microsoft.com/office/word/2018/wordml" xmlns:w16du="http://schemas.microsoft.com/office/word/2023/wordml/word16du" xmlns:w16sdtdh="http://schemas.microsoft.com/office/word/2020/wordml/sdtdatahash" xmlns:w16se="http://schemas.microsoft.com/office/word/2015/wordml/symex" xmlns:wpg="http://schemas.microsoft.com/office/word/2010/wordprocessingGroup" xmlns:wpi="http://schemas.microsoft.com/office/word/2010/wordprocessingInk" xmlns:wne="http://schemas.microsoft.com/office/word/2006/wordml" xmlns:wps="http://schemas.microsoft.com/office/word/2010/wordprocessingShape" mc:Ignorable="w14 w15 w16se w16cid w16 w16cex w16sdtdh w16du wp14">
   <w:body>
     <w:tbl>
       <w:tblPr>
@@ -35,6 +35,9 @@
             <w:pPr>
               <w:cnfStyle w:val="000000100000" w:firstRow="0" w:lastRow="0" w:firstColumn="0" w:lastColumn="0" w:oddVBand="0" w:evenVBand="0" w:oddHBand="1" w:evenHBand="0" w:firstRowFirstColumn="0" w:firstRowLastColumn="0" w:lastRowFirstColumn="0" w:lastRowLastColumn="0"/>
             </w:pPr>
+            <w:r>
+              <w:t>Lucas Podowski</w:t>
+            </w:r>
           </w:p>
         </w:tc>
       </w:tr>
@@ -58,6 +61,9 @@
             <w:pPr>
               <w:cnfStyle w:val="000000000000" w:firstRow="0" w:lastRow="0" w:firstColumn="0" w:lastColumn="0" w:oddVBand="0" w:evenVBand="0" w:oddHBand="0" w:evenHBand="0" w:firstRowFirstColumn="0" w:firstRowLastColumn="0" w:lastRowFirstColumn="0" w:lastRowLastColumn="0"/>
             </w:pPr>
+            <w:r>
+              <w:t>001907164</w:t>
+            </w:r>
           </w:p>
         </w:tc>
       </w:tr>
@@ -70,6 +76,2122 @@
       <w:r>
         <w:t xml:space="preserve">Final design </w:t>
       </w:r>
+    </w:p>
+    <w:p>
+      <w:pPr>
+        <w:pStyle w:val="ListParagraph"/>
+        <w:numPr>
+          <w:ilvl w:val="0"/>
+          <w:numId w:val="1"/>
+        </w:numPr>
+        <w:rPr>
+          <w:rFonts w:asciiTheme="majorHAnsi" w:hAnsiTheme="majorHAnsi" w:cstheme="majorHAnsi"/>
+        </w:rPr>
+      </w:pPr>
+      <w:r>
+        <w:rPr>
+          <w:rFonts w:asciiTheme="majorHAnsi" w:hAnsiTheme="majorHAnsi" w:cstheme="majorHAnsi"/>
+        </w:rPr>
+        <w:t>Display: "Welcome to The Shattered Realm!"</w:t>
+      </w:r>
+    </w:p>
+    <w:p>
+      <w:pPr>
+        <w:numPr>
+          <w:ilvl w:val="0"/>
+          <w:numId w:val="1"/>
+        </w:numPr>
+        <w:rPr>
+          <w:rFonts w:asciiTheme="majorHAnsi" w:hAnsiTheme="majorHAnsi" w:cstheme="majorHAnsi"/>
+        </w:rPr>
+      </w:pPr>
+      <w:r>
+        <w:rPr>
+          <w:rFonts w:asciiTheme="majorHAnsi" w:hAnsiTheme="majorHAnsi" w:cstheme="majorHAnsi"/>
+        </w:rPr>
+        <w:t>Prompt user for their name.</w:t>
+      </w:r>
+    </w:p>
+    <w:p>
+      <w:pPr>
+        <w:numPr>
+          <w:ilvl w:val="0"/>
+          <w:numId w:val="1"/>
+        </w:numPr>
+        <w:rPr>
+          <w:rFonts w:asciiTheme="majorHAnsi" w:hAnsiTheme="majorHAnsi" w:cstheme="majorHAnsi"/>
+        </w:rPr>
+      </w:pPr>
+      <w:r>
+        <w:rPr>
+          <w:rFonts w:asciiTheme="majorHAnsi" w:hAnsiTheme="majorHAnsi" w:cstheme="majorHAnsi"/>
+        </w:rPr>
+        <w:t xml:space="preserve">Store user input as </w:t>
+      </w:r>
+      <w:proofErr w:type="spellStart"/>
+      <w:r>
+        <w:rPr>
+          <w:rFonts w:asciiTheme="majorHAnsi" w:hAnsiTheme="majorHAnsi" w:cstheme="majorHAnsi"/>
+        </w:rPr>
+        <w:t>userName</w:t>
+      </w:r>
+      <w:proofErr w:type="spellEnd"/>
+      <w:r>
+        <w:rPr>
+          <w:rFonts w:asciiTheme="majorHAnsi" w:hAnsiTheme="majorHAnsi" w:cstheme="majorHAnsi"/>
+        </w:rPr>
+        <w:t>.</w:t>
+      </w:r>
+    </w:p>
+    <w:p>
+      <w:pPr>
+        <w:numPr>
+          <w:ilvl w:val="0"/>
+          <w:numId w:val="1"/>
+        </w:numPr>
+        <w:rPr>
+          <w:rFonts w:asciiTheme="majorHAnsi" w:hAnsiTheme="majorHAnsi" w:cstheme="majorHAnsi"/>
+        </w:rPr>
+      </w:pPr>
+      <w:r>
+        <w:rPr>
+          <w:rFonts w:asciiTheme="majorHAnsi" w:hAnsiTheme="majorHAnsi" w:cstheme="majorHAnsi"/>
+        </w:rPr>
+        <w:t>Display: "Welcome, [</w:t>
+      </w:r>
+      <w:proofErr w:type="spellStart"/>
+      <w:r>
+        <w:rPr>
+          <w:rFonts w:asciiTheme="majorHAnsi" w:hAnsiTheme="majorHAnsi" w:cstheme="majorHAnsi"/>
+        </w:rPr>
+        <w:t>userName</w:t>
+      </w:r>
+      <w:proofErr w:type="spellEnd"/>
+      <w:r>
+        <w:rPr>
+          <w:rFonts w:asciiTheme="majorHAnsi" w:hAnsiTheme="majorHAnsi" w:cstheme="majorHAnsi"/>
+        </w:rPr>
+        <w:t>], brave adventurer! Your journey begins at the Crossroads of Fate.</w:t>
+      </w:r>
+      <w:r>
+        <w:rPr>
+          <w:rFonts w:asciiTheme="majorHAnsi" w:hAnsiTheme="majorHAnsi" w:cstheme="majorHAnsi"/>
+        </w:rPr>
+        <w:t xml:space="preserve"> Your goal is to get a magical artifact.</w:t>
+      </w:r>
+      <w:r>
+        <w:rPr>
+          <w:rFonts w:asciiTheme="majorHAnsi" w:hAnsiTheme="majorHAnsi" w:cstheme="majorHAnsi"/>
+        </w:rPr>
+        <w:t>"</w:t>
+      </w:r>
+    </w:p>
+    <w:p>
+      <w:pPr>
+        <w:pStyle w:val="ListParagraph"/>
+        <w:numPr>
+          <w:ilvl w:val="0"/>
+          <w:numId w:val="1"/>
+        </w:numPr>
+        <w:rPr>
+          <w:rFonts w:asciiTheme="majorHAnsi" w:hAnsiTheme="majorHAnsi" w:cstheme="majorHAnsi"/>
+        </w:rPr>
+      </w:pPr>
+      <w:r>
+        <w:rPr>
+          <w:rFonts w:asciiTheme="majorHAnsi" w:hAnsiTheme="majorHAnsi" w:cstheme="majorHAnsi"/>
+        </w:rPr>
+        <w:t>Display options:</w:t>
+      </w:r>
+    </w:p>
+    <w:p>
+      <w:pPr>
+        <w:pStyle w:val="ListParagraph"/>
+        <w:numPr>
+          <w:ilvl w:val="1"/>
+          <w:numId w:val="1"/>
+        </w:numPr>
+        <w:rPr>
+          <w:rFonts w:asciiTheme="majorHAnsi" w:hAnsiTheme="majorHAnsi" w:cstheme="majorHAnsi"/>
+        </w:rPr>
+      </w:pPr>
+      <w:r>
+        <w:rPr>
+          <w:rFonts w:asciiTheme="majorHAnsi" w:hAnsiTheme="majorHAnsi" w:cstheme="majorHAnsi"/>
+        </w:rPr>
+        <w:t>Forest of Whispers</w:t>
+      </w:r>
+    </w:p>
+    <w:p>
+      <w:pPr>
+        <w:numPr>
+          <w:ilvl w:val="1"/>
+          <w:numId w:val="1"/>
+        </w:numPr>
+        <w:rPr>
+          <w:rFonts w:asciiTheme="majorHAnsi" w:hAnsiTheme="majorHAnsi" w:cstheme="majorHAnsi"/>
+        </w:rPr>
+      </w:pPr>
+      <w:r>
+        <w:rPr>
+          <w:rFonts w:asciiTheme="majorHAnsi" w:hAnsiTheme="majorHAnsi" w:cstheme="majorHAnsi"/>
+        </w:rPr>
+        <w:t>Cavern of Echoes</w:t>
+      </w:r>
+    </w:p>
+    <w:p>
+      <w:pPr>
+        <w:numPr>
+          <w:ilvl w:val="1"/>
+          <w:numId w:val="1"/>
+        </w:numPr>
+        <w:rPr>
+          <w:rFonts w:asciiTheme="majorHAnsi" w:hAnsiTheme="majorHAnsi" w:cstheme="majorHAnsi"/>
+        </w:rPr>
+      </w:pPr>
+      <w:r>
+        <w:rPr>
+          <w:rFonts w:asciiTheme="majorHAnsi" w:hAnsiTheme="majorHAnsi" w:cstheme="majorHAnsi"/>
+        </w:rPr>
+        <w:t>Plains of Illusions</w:t>
+      </w:r>
+    </w:p>
+    <w:p>
+      <w:pPr>
+        <w:numPr>
+          <w:ilvl w:val="0"/>
+          <w:numId w:val="1"/>
+        </w:numPr>
+        <w:rPr>
+          <w:rFonts w:asciiTheme="majorHAnsi" w:hAnsiTheme="majorHAnsi" w:cstheme="majorHAnsi"/>
+        </w:rPr>
+      </w:pPr>
+      <w:r>
+        <w:rPr>
+          <w:rFonts w:asciiTheme="majorHAnsi" w:hAnsiTheme="majorHAnsi" w:cstheme="majorHAnsi"/>
+        </w:rPr>
+        <w:t>Prompt user for choice (</w:t>
+      </w:r>
+      <w:r>
+        <w:rPr>
+          <w:rFonts w:asciiTheme="majorHAnsi" w:hAnsiTheme="majorHAnsi" w:cstheme="majorHAnsi"/>
+        </w:rPr>
+        <w:t>integer</w:t>
+      </w:r>
+      <w:r>
+        <w:rPr>
+          <w:rFonts w:asciiTheme="majorHAnsi" w:hAnsiTheme="majorHAnsi" w:cstheme="majorHAnsi"/>
+        </w:rPr>
+        <w:t xml:space="preserve"> input).</w:t>
+      </w:r>
+    </w:p>
+    <w:p>
+      <w:pPr>
+        <w:numPr>
+          <w:ilvl w:val="0"/>
+          <w:numId w:val="1"/>
+        </w:numPr>
+        <w:rPr>
+          <w:rFonts w:asciiTheme="majorHAnsi" w:hAnsiTheme="majorHAnsi" w:cstheme="majorHAnsi"/>
+        </w:rPr>
+      </w:pPr>
+      <w:r>
+        <w:rPr>
+          <w:rFonts w:asciiTheme="majorHAnsi" w:hAnsiTheme="majorHAnsi" w:cstheme="majorHAnsi"/>
+        </w:rPr>
+        <w:t xml:space="preserve">Store choice as </w:t>
+      </w:r>
+      <w:proofErr w:type="spellStart"/>
+      <w:r>
+        <w:rPr>
+          <w:rFonts w:asciiTheme="majorHAnsi" w:hAnsiTheme="majorHAnsi" w:cstheme="majorHAnsi"/>
+        </w:rPr>
+        <w:t>pathChoice</w:t>
+      </w:r>
+      <w:proofErr w:type="spellEnd"/>
+      <w:r>
+        <w:rPr>
+          <w:rFonts w:asciiTheme="majorHAnsi" w:hAnsiTheme="majorHAnsi" w:cstheme="majorHAnsi"/>
+        </w:rPr>
+        <w:t>.</w:t>
+      </w:r>
+    </w:p>
+    <w:p>
+      <w:pPr>
+        <w:pStyle w:val="ListParagraph"/>
+        <w:numPr>
+          <w:ilvl w:val="0"/>
+          <w:numId w:val="1"/>
+        </w:numPr>
+        <w:rPr>
+          <w:rFonts w:asciiTheme="majorHAnsi" w:hAnsiTheme="majorHAnsi" w:cstheme="majorHAnsi"/>
+        </w:rPr>
+      </w:pPr>
+      <w:r>
+        <w:rPr>
+          <w:rFonts w:asciiTheme="majorHAnsi" w:hAnsiTheme="majorHAnsi" w:cstheme="majorHAnsi"/>
+        </w:rPr>
+        <w:t>Set choices for path choice</w:t>
+      </w:r>
+    </w:p>
+    <w:p>
+      <w:pPr>
+        <w:pStyle w:val="ListParagraph"/>
+        <w:rPr>
+          <w:rFonts w:asciiTheme="majorHAnsi" w:hAnsiTheme="majorHAnsi" w:cstheme="majorHAnsi"/>
+        </w:rPr>
+      </w:pPr>
+      <w:r>
+        <w:rPr>
+          <w:rFonts w:asciiTheme="majorHAnsi" w:hAnsiTheme="majorHAnsi" w:cstheme="majorHAnsi"/>
+          <w:b/>
+          <w:bCs/>
+        </w:rPr>
+        <w:t xml:space="preserve">a. If </w:t>
+      </w:r>
+      <w:proofErr w:type="spellStart"/>
+      <w:proofErr w:type="gramStart"/>
+      <w:r>
+        <w:rPr>
+          <w:rFonts w:asciiTheme="majorHAnsi" w:hAnsiTheme="majorHAnsi" w:cstheme="majorHAnsi"/>
+          <w:b/>
+          <w:bCs/>
+        </w:rPr>
+        <w:t>pathChoice</w:t>
+      </w:r>
+      <w:proofErr w:type="spellEnd"/>
+      <w:r>
+        <w:rPr>
+          <w:rFonts w:asciiTheme="majorHAnsi" w:hAnsiTheme="majorHAnsi" w:cstheme="majorHAnsi"/>
+          <w:b/>
+          <w:bCs/>
+        </w:rPr>
+        <w:t xml:space="preserve">  </w:t>
+      </w:r>
+      <w:r>
+        <w:rPr>
+          <w:rFonts w:asciiTheme="majorHAnsi" w:hAnsiTheme="majorHAnsi" w:cstheme="majorHAnsi"/>
+          <w:b/>
+          <w:bCs/>
+        </w:rPr>
+        <w:t>=</w:t>
+      </w:r>
+      <w:proofErr w:type="gramEnd"/>
+      <w:r>
+        <w:rPr>
+          <w:rFonts w:asciiTheme="majorHAnsi" w:hAnsiTheme="majorHAnsi" w:cstheme="majorHAnsi"/>
+          <w:b/>
+          <w:bCs/>
+        </w:rPr>
+        <w:t>= 1:</w:t>
+      </w:r>
+    </w:p>
+    <w:p>
+      <w:pPr>
+        <w:numPr>
+          <w:ilvl w:val="0"/>
+          <w:numId w:val="2"/>
+        </w:numPr>
+        <w:tabs>
+          <w:tab w:val="num" w:pos="720"/>
+        </w:tabs>
+        <w:rPr>
+          <w:rFonts w:asciiTheme="majorHAnsi" w:hAnsiTheme="majorHAnsi" w:cstheme="majorHAnsi"/>
+        </w:rPr>
+      </w:pPr>
+      <w:r>
+        <w:rPr>
+          <w:rFonts w:asciiTheme="majorHAnsi" w:hAnsiTheme="majorHAnsi" w:cstheme="majorHAnsi"/>
+        </w:rPr>
+        <w:t>Display: "You encounter a glowing crystal."</w:t>
+      </w:r>
+    </w:p>
+    <w:p>
+      <w:pPr>
+        <w:numPr>
+          <w:ilvl w:val="0"/>
+          <w:numId w:val="2"/>
+        </w:numPr>
+        <w:tabs>
+          <w:tab w:val="num" w:pos="720"/>
+        </w:tabs>
+        <w:rPr>
+          <w:rFonts w:asciiTheme="majorHAnsi" w:hAnsiTheme="majorHAnsi" w:cstheme="majorHAnsi"/>
+        </w:rPr>
+      </w:pPr>
+      <w:r>
+        <w:rPr>
+          <w:rFonts w:asciiTheme="majorHAnsi" w:hAnsiTheme="majorHAnsi" w:cstheme="majorHAnsi"/>
+        </w:rPr>
+        <w:t>Prompt: "Do you want to Touch the crystal or Ignore it?"</w:t>
+      </w:r>
+    </w:p>
+    <w:p>
+      <w:pPr>
+        <w:numPr>
+          <w:ilvl w:val="0"/>
+          <w:numId w:val="2"/>
+        </w:numPr>
+        <w:tabs>
+          <w:tab w:val="num" w:pos="720"/>
+        </w:tabs>
+        <w:rPr>
+          <w:rFonts w:asciiTheme="majorHAnsi" w:hAnsiTheme="majorHAnsi" w:cstheme="majorHAnsi"/>
+        </w:rPr>
+      </w:pPr>
+      <w:r>
+        <w:rPr>
+          <w:rFonts w:asciiTheme="majorHAnsi" w:hAnsiTheme="majorHAnsi" w:cstheme="majorHAnsi"/>
+        </w:rPr>
+        <w:t xml:space="preserve">Store choice as </w:t>
+      </w:r>
+      <w:proofErr w:type="spellStart"/>
+      <w:r>
+        <w:rPr>
+          <w:rFonts w:asciiTheme="majorHAnsi" w:hAnsiTheme="majorHAnsi" w:cstheme="majorHAnsi"/>
+        </w:rPr>
+        <w:t>crystalChoice</w:t>
+      </w:r>
+      <w:proofErr w:type="spellEnd"/>
+      <w:r>
+        <w:rPr>
+          <w:rFonts w:asciiTheme="majorHAnsi" w:hAnsiTheme="majorHAnsi" w:cstheme="majorHAnsi"/>
+        </w:rPr>
+        <w:t>.</w:t>
+      </w:r>
+    </w:p>
+    <w:p>
+      <w:pPr>
+        <w:numPr>
+          <w:ilvl w:val="0"/>
+          <w:numId w:val="2"/>
+        </w:numPr>
+        <w:tabs>
+          <w:tab w:val="num" w:pos="720"/>
+        </w:tabs>
+        <w:rPr>
+          <w:rFonts w:asciiTheme="majorHAnsi" w:hAnsiTheme="majorHAnsi" w:cstheme="majorHAnsi"/>
+        </w:rPr>
+      </w:pPr>
+      <w:r>
+        <w:rPr>
+          <w:rFonts w:asciiTheme="majorHAnsi" w:hAnsiTheme="majorHAnsi" w:cstheme="majorHAnsi"/>
+          <w:b/>
+          <w:bCs/>
+        </w:rPr>
+        <w:t xml:space="preserve">If </w:t>
+      </w:r>
+      <w:proofErr w:type="spellStart"/>
+      <w:r>
+        <w:rPr>
+          <w:rFonts w:asciiTheme="majorHAnsi" w:hAnsiTheme="majorHAnsi" w:cstheme="majorHAnsi"/>
+          <w:b/>
+          <w:bCs/>
+        </w:rPr>
+        <w:t>crystalChoice</w:t>
+      </w:r>
+      <w:proofErr w:type="spellEnd"/>
+      <w:r>
+        <w:rPr>
+          <w:rFonts w:asciiTheme="majorHAnsi" w:hAnsiTheme="majorHAnsi" w:cstheme="majorHAnsi"/>
+          <w:b/>
+          <w:bCs/>
+        </w:rPr>
+        <w:t xml:space="preserve"> == "Touch":</w:t>
+      </w:r>
+    </w:p>
+    <w:p>
+      <w:pPr>
+        <w:numPr>
+          <w:ilvl w:val="1"/>
+          <w:numId w:val="2"/>
+        </w:numPr>
+        <w:tabs>
+          <w:tab w:val="num" w:pos="1440"/>
+        </w:tabs>
+        <w:rPr>
+          <w:rFonts w:asciiTheme="majorHAnsi" w:hAnsiTheme="majorHAnsi" w:cstheme="majorHAnsi"/>
+        </w:rPr>
+      </w:pPr>
+      <w:r>
+        <w:rPr>
+          <w:rFonts w:asciiTheme="majorHAnsi" w:hAnsiTheme="majorHAnsi" w:cstheme="majorHAnsi"/>
+        </w:rPr>
+        <w:t>Prompt: "What is the integer value of your courage? (1-10)"</w:t>
+      </w:r>
+    </w:p>
+    <w:p>
+      <w:pPr>
+        <w:numPr>
+          <w:ilvl w:val="1"/>
+          <w:numId w:val="2"/>
+        </w:numPr>
+        <w:tabs>
+          <w:tab w:val="num" w:pos="1440"/>
+        </w:tabs>
+        <w:rPr>
+          <w:rFonts w:asciiTheme="majorHAnsi" w:hAnsiTheme="majorHAnsi" w:cstheme="majorHAnsi"/>
+        </w:rPr>
+      </w:pPr>
+      <w:r>
+        <w:rPr>
+          <w:rFonts w:asciiTheme="majorHAnsi" w:hAnsiTheme="majorHAnsi" w:cstheme="majorHAnsi"/>
+        </w:rPr>
+        <w:t xml:space="preserve">Store input as </w:t>
+      </w:r>
+      <w:proofErr w:type="spellStart"/>
+      <w:r>
+        <w:rPr>
+          <w:rFonts w:asciiTheme="majorHAnsi" w:hAnsiTheme="majorHAnsi" w:cstheme="majorHAnsi"/>
+        </w:rPr>
+        <w:t>courageValue</w:t>
+      </w:r>
+      <w:proofErr w:type="spellEnd"/>
+      <w:r>
+        <w:rPr>
+          <w:rFonts w:asciiTheme="majorHAnsi" w:hAnsiTheme="majorHAnsi" w:cstheme="majorHAnsi"/>
+        </w:rPr>
+        <w:t xml:space="preserve"> (integer).</w:t>
+      </w:r>
+    </w:p>
+    <w:p>
+      <w:pPr>
+        <w:numPr>
+          <w:ilvl w:val="1"/>
+          <w:numId w:val="2"/>
+        </w:numPr>
+        <w:tabs>
+          <w:tab w:val="num" w:pos="1440"/>
+        </w:tabs>
+        <w:rPr>
+          <w:rFonts w:asciiTheme="majorHAnsi" w:hAnsiTheme="majorHAnsi" w:cstheme="majorHAnsi"/>
+        </w:rPr>
+      </w:pPr>
+      <w:r>
+        <w:rPr>
+          <w:rFonts w:asciiTheme="majorHAnsi" w:hAnsiTheme="majorHAnsi" w:cstheme="majorHAnsi"/>
+          <w:b/>
+          <w:bCs/>
+        </w:rPr>
+        <w:t xml:space="preserve">If </w:t>
+      </w:r>
+      <w:proofErr w:type="spellStart"/>
+      <w:r>
+        <w:rPr>
+          <w:rFonts w:asciiTheme="majorHAnsi" w:hAnsiTheme="majorHAnsi" w:cstheme="majorHAnsi"/>
+          <w:b/>
+          <w:bCs/>
+        </w:rPr>
+        <w:t>courageValue</w:t>
+      </w:r>
+      <w:proofErr w:type="spellEnd"/>
+      <w:r>
+        <w:rPr>
+          <w:rFonts w:asciiTheme="majorHAnsi" w:hAnsiTheme="majorHAnsi" w:cstheme="majorHAnsi"/>
+          <w:b/>
+          <w:bCs/>
+        </w:rPr>
+        <w:t xml:space="preserve"> &lt; 5:</w:t>
+      </w:r>
+    </w:p>
+    <w:p>
+      <w:pPr>
+        <w:numPr>
+          <w:ilvl w:val="2"/>
+          <w:numId w:val="2"/>
+        </w:numPr>
+        <w:rPr>
+          <w:rFonts w:asciiTheme="majorHAnsi" w:hAnsiTheme="majorHAnsi" w:cstheme="majorHAnsi"/>
+        </w:rPr>
+      </w:pPr>
+      <w:r>
+        <w:rPr>
+          <w:rFonts w:asciiTheme="majorHAnsi" w:hAnsiTheme="majorHAnsi" w:cstheme="majorHAnsi"/>
+        </w:rPr>
+        <w:t xml:space="preserve">Display: "You are </w:t>
+      </w:r>
+      <w:r>
+        <w:rPr>
+          <w:rFonts w:asciiTheme="majorHAnsi" w:hAnsiTheme="majorHAnsi" w:cstheme="majorHAnsi"/>
+        </w:rPr>
+        <w:t>not brave”</w:t>
+      </w:r>
+    </w:p>
+    <w:p>
+      <w:pPr>
+        <w:numPr>
+          <w:ilvl w:val="2"/>
+          <w:numId w:val="2"/>
+        </w:numPr>
+        <w:rPr>
+          <w:rFonts w:asciiTheme="majorHAnsi" w:hAnsiTheme="majorHAnsi" w:cstheme="majorHAnsi"/>
+        </w:rPr>
+      </w:pPr>
+      <w:r>
+        <w:rPr>
+          <w:rFonts w:asciiTheme="majorHAnsi" w:hAnsiTheme="majorHAnsi" w:cstheme="majorHAnsi"/>
+        </w:rPr>
+        <w:t>Display: “You run out of the cave</w:t>
+      </w:r>
+      <w:r>
+        <w:rPr>
+          <w:rFonts w:asciiTheme="majorHAnsi" w:hAnsiTheme="majorHAnsi" w:cstheme="majorHAnsi"/>
+        </w:rPr>
+        <w:t xml:space="preserve"> and lose :(</w:t>
+      </w:r>
+      <w:r>
+        <w:rPr>
+          <w:rFonts w:asciiTheme="majorHAnsi" w:hAnsiTheme="majorHAnsi" w:cstheme="majorHAnsi"/>
+        </w:rPr>
+        <w:t>”</w:t>
+      </w:r>
+    </w:p>
+    <w:p>
+      <w:pPr>
+        <w:numPr>
+          <w:ilvl w:val="1"/>
+          <w:numId w:val="2"/>
+        </w:numPr>
+        <w:tabs>
+          <w:tab w:val="num" w:pos="1440"/>
+        </w:tabs>
+        <w:rPr>
+          <w:rFonts w:asciiTheme="majorHAnsi" w:hAnsiTheme="majorHAnsi" w:cstheme="majorHAnsi"/>
+        </w:rPr>
+      </w:pPr>
+      <w:r>
+        <w:rPr>
+          <w:rFonts w:asciiTheme="majorHAnsi" w:hAnsiTheme="majorHAnsi" w:cstheme="majorHAnsi"/>
+          <w:b/>
+          <w:bCs/>
+        </w:rPr>
+        <w:t>Otherwise</w:t>
+      </w:r>
+      <w:r>
+        <w:rPr>
+          <w:rFonts w:asciiTheme="majorHAnsi" w:hAnsiTheme="majorHAnsi" w:cstheme="majorHAnsi"/>
+          <w:b/>
+          <w:bCs/>
+        </w:rPr>
+        <w:t>:</w:t>
+      </w:r>
+    </w:p>
+    <w:p>
+      <w:pPr>
+        <w:numPr>
+          <w:ilvl w:val="2"/>
+          <w:numId w:val="2"/>
+        </w:numPr>
+        <w:rPr>
+          <w:rFonts w:asciiTheme="majorHAnsi" w:hAnsiTheme="majorHAnsi" w:cstheme="majorHAnsi"/>
+        </w:rPr>
+      </w:pPr>
+      <w:r>
+        <w:rPr>
+          <w:rFonts w:asciiTheme="majorHAnsi" w:hAnsiTheme="majorHAnsi" w:cstheme="majorHAnsi"/>
+        </w:rPr>
+        <w:t>Display: ‘It turns out inside the glowing crystal was a magical artifact”</w:t>
+      </w:r>
+    </w:p>
+    <w:p>
+      <w:pPr>
+        <w:numPr>
+          <w:ilvl w:val="2"/>
+          <w:numId w:val="2"/>
+        </w:numPr>
+        <w:rPr>
+          <w:rFonts w:asciiTheme="majorHAnsi" w:hAnsiTheme="majorHAnsi" w:cstheme="majorHAnsi"/>
+        </w:rPr>
+      </w:pPr>
+      <w:r>
+        <w:rPr>
+          <w:rFonts w:asciiTheme="majorHAnsi" w:hAnsiTheme="majorHAnsi" w:cstheme="majorHAnsi"/>
+        </w:rPr>
+        <w:t xml:space="preserve">Display: "You </w:t>
+      </w:r>
+      <w:r>
+        <w:rPr>
+          <w:rFonts w:asciiTheme="majorHAnsi" w:hAnsiTheme="majorHAnsi" w:cstheme="majorHAnsi"/>
+        </w:rPr>
+        <w:t>gain a magical artifact</w:t>
+      </w:r>
+      <w:r>
+        <w:rPr>
+          <w:rFonts w:asciiTheme="majorHAnsi" w:hAnsiTheme="majorHAnsi" w:cstheme="majorHAnsi"/>
+        </w:rPr>
+        <w:t>”</w:t>
+      </w:r>
+    </w:p>
+    <w:p>
+      <w:pPr>
+        <w:numPr>
+          <w:ilvl w:val="2"/>
+          <w:numId w:val="2"/>
+        </w:numPr>
+        <w:rPr>
+          <w:rFonts w:asciiTheme="majorHAnsi" w:hAnsiTheme="majorHAnsi" w:cstheme="majorHAnsi"/>
+        </w:rPr>
+      </w:pPr>
+      <w:r>
+        <w:rPr>
+          <w:rFonts w:asciiTheme="majorHAnsi" w:hAnsiTheme="majorHAnsi" w:cstheme="majorHAnsi"/>
+        </w:rPr>
+        <w:t>Display: “You win”</w:t>
+      </w:r>
+    </w:p>
+    <w:p>
+      <w:pPr>
+        <w:numPr>
+          <w:ilvl w:val="0"/>
+          <w:numId w:val="2"/>
+        </w:numPr>
+        <w:tabs>
+          <w:tab w:val="num" w:pos="720"/>
+        </w:tabs>
+        <w:rPr>
+          <w:rFonts w:asciiTheme="majorHAnsi" w:hAnsiTheme="majorHAnsi" w:cstheme="majorHAnsi"/>
+        </w:rPr>
+      </w:pPr>
+      <w:r>
+        <w:rPr>
+          <w:rFonts w:asciiTheme="majorHAnsi" w:hAnsiTheme="majorHAnsi" w:cstheme="majorHAnsi"/>
+          <w:b/>
+          <w:bCs/>
+        </w:rPr>
+        <w:t>otherwise</w:t>
+      </w:r>
+      <w:r>
+        <w:rPr>
+          <w:rFonts w:asciiTheme="majorHAnsi" w:hAnsiTheme="majorHAnsi" w:cstheme="majorHAnsi"/>
+          <w:b/>
+          <w:bCs/>
+        </w:rPr>
+        <w:t>:</w:t>
+      </w:r>
+    </w:p>
+    <w:p>
+      <w:pPr>
+        <w:numPr>
+          <w:ilvl w:val="1"/>
+          <w:numId w:val="2"/>
+        </w:numPr>
+        <w:tabs>
+          <w:tab w:val="num" w:pos="1440"/>
+        </w:tabs>
+        <w:rPr>
+          <w:rFonts w:asciiTheme="majorHAnsi" w:hAnsiTheme="majorHAnsi" w:cstheme="majorHAnsi"/>
+        </w:rPr>
+      </w:pPr>
+      <w:r>
+        <w:rPr>
+          <w:rFonts w:asciiTheme="majorHAnsi" w:hAnsiTheme="majorHAnsi" w:cstheme="majorHAnsi"/>
+        </w:rPr>
+        <w:t>Display: "You stumble into a trap."</w:t>
+      </w:r>
+    </w:p>
+    <w:p>
+      <w:pPr>
+        <w:numPr>
+          <w:ilvl w:val="1"/>
+          <w:numId w:val="2"/>
+        </w:numPr>
+        <w:tabs>
+          <w:tab w:val="num" w:pos="1440"/>
+        </w:tabs>
+        <w:rPr>
+          <w:rFonts w:asciiTheme="majorHAnsi" w:hAnsiTheme="majorHAnsi" w:cstheme="majorHAnsi"/>
+        </w:rPr>
+      </w:pPr>
+      <w:r>
+        <w:rPr>
+          <w:rFonts w:asciiTheme="majorHAnsi" w:hAnsiTheme="majorHAnsi" w:cstheme="majorHAnsi"/>
+        </w:rPr>
+        <w:t>Display: “Game over"</w:t>
+      </w:r>
+    </w:p>
+    <w:p>
+      <w:pPr>
+        <w:ind w:firstLine="720"/>
+        <w:rPr>
+          <w:rFonts w:asciiTheme="majorHAnsi" w:hAnsiTheme="majorHAnsi" w:cstheme="majorHAnsi"/>
+        </w:rPr>
+      </w:pPr>
+      <w:r>
+        <w:rPr>
+          <w:rFonts w:asciiTheme="majorHAnsi" w:hAnsiTheme="majorHAnsi" w:cstheme="majorHAnsi"/>
+          <w:b/>
+          <w:bCs/>
+        </w:rPr>
+        <w:t>b. Other</w:t>
+      </w:r>
+      <w:r>
+        <w:rPr>
+          <w:rFonts w:asciiTheme="majorHAnsi" w:hAnsiTheme="majorHAnsi" w:cstheme="majorHAnsi"/>
+          <w:b/>
+          <w:bCs/>
+        </w:rPr>
+        <w:t>w</w:t>
+      </w:r>
+      <w:r>
+        <w:rPr>
+          <w:rFonts w:asciiTheme="majorHAnsi" w:hAnsiTheme="majorHAnsi" w:cstheme="majorHAnsi"/>
+          <w:b/>
+          <w:bCs/>
+        </w:rPr>
+        <w:t>ise</w:t>
+      </w:r>
+      <w:r>
+        <w:rPr>
+          <w:rFonts w:asciiTheme="majorHAnsi" w:hAnsiTheme="majorHAnsi" w:cstheme="majorHAnsi"/>
+        </w:rPr>
+        <w:t xml:space="preserve"> </w:t>
+      </w:r>
+      <w:r>
+        <w:rPr>
+          <w:rFonts w:asciiTheme="majorHAnsi" w:hAnsiTheme="majorHAnsi" w:cstheme="majorHAnsi"/>
+          <w:b/>
+          <w:bCs/>
+        </w:rPr>
+        <w:t xml:space="preserve">If </w:t>
+      </w:r>
+      <w:proofErr w:type="spellStart"/>
+      <w:r>
+        <w:rPr>
+          <w:rFonts w:asciiTheme="majorHAnsi" w:hAnsiTheme="majorHAnsi" w:cstheme="majorHAnsi"/>
+          <w:b/>
+          <w:bCs/>
+        </w:rPr>
+        <w:t>pathChoice</w:t>
+      </w:r>
+      <w:proofErr w:type="spellEnd"/>
+      <w:r>
+        <w:rPr>
+          <w:rFonts w:asciiTheme="majorHAnsi" w:hAnsiTheme="majorHAnsi" w:cstheme="majorHAnsi"/>
+          <w:b/>
+          <w:bCs/>
+        </w:rPr>
+        <w:t xml:space="preserve"> </w:t>
+      </w:r>
+      <w:r>
+        <w:rPr>
+          <w:rFonts w:asciiTheme="majorHAnsi" w:hAnsiTheme="majorHAnsi" w:cstheme="majorHAnsi"/>
+          <w:b/>
+          <w:bCs/>
+        </w:rPr>
+        <w:t>= 2:</w:t>
+      </w:r>
+    </w:p>
+    <w:p>
+      <w:pPr>
+        <w:numPr>
+          <w:ilvl w:val="0"/>
+          <w:numId w:val="3"/>
+        </w:numPr>
+        <w:tabs>
+          <w:tab w:val="num" w:pos="720"/>
+        </w:tabs>
+        <w:rPr>
+          <w:rFonts w:asciiTheme="majorHAnsi" w:hAnsiTheme="majorHAnsi" w:cstheme="majorHAnsi"/>
+        </w:rPr>
+      </w:pPr>
+      <w:r>
+        <w:rPr>
+          <w:rFonts w:asciiTheme="majorHAnsi" w:hAnsiTheme="majorHAnsi" w:cstheme="majorHAnsi"/>
+        </w:rPr>
+        <w:t>Display: "A floating orb asks you to reveal a secret."</w:t>
+      </w:r>
+    </w:p>
+    <w:p>
+      <w:pPr>
+        <w:numPr>
+          <w:ilvl w:val="0"/>
+          <w:numId w:val="3"/>
+        </w:numPr>
+        <w:tabs>
+          <w:tab w:val="num" w:pos="720"/>
+        </w:tabs>
+        <w:rPr>
+          <w:rFonts w:asciiTheme="majorHAnsi" w:hAnsiTheme="majorHAnsi" w:cstheme="majorHAnsi"/>
+        </w:rPr>
+      </w:pPr>
+      <w:r>
+        <w:rPr>
+          <w:rFonts w:asciiTheme="majorHAnsi" w:hAnsiTheme="majorHAnsi" w:cstheme="majorHAnsi"/>
+        </w:rPr>
+        <w:t>Prompt: "Whisper a secret or Share a rumor</w:t>
+      </w:r>
+      <w:r>
+        <w:rPr>
+          <w:rFonts w:asciiTheme="majorHAnsi" w:hAnsiTheme="majorHAnsi" w:cstheme="majorHAnsi"/>
+        </w:rPr>
+        <w:t xml:space="preserve"> (secret, rumor)</w:t>
+      </w:r>
+      <w:r>
+        <w:rPr>
+          <w:rFonts w:asciiTheme="majorHAnsi" w:hAnsiTheme="majorHAnsi" w:cstheme="majorHAnsi"/>
+        </w:rPr>
+        <w:t>."</w:t>
+      </w:r>
+    </w:p>
+    <w:p>
+      <w:pPr>
+        <w:numPr>
+          <w:ilvl w:val="0"/>
+          <w:numId w:val="3"/>
+        </w:numPr>
+        <w:tabs>
+          <w:tab w:val="num" w:pos="720"/>
+        </w:tabs>
+        <w:rPr>
+          <w:rFonts w:asciiTheme="majorHAnsi" w:hAnsiTheme="majorHAnsi" w:cstheme="majorHAnsi"/>
+        </w:rPr>
+      </w:pPr>
+      <w:r>
+        <w:rPr>
+          <w:rFonts w:asciiTheme="majorHAnsi" w:hAnsiTheme="majorHAnsi" w:cstheme="majorHAnsi"/>
+        </w:rPr>
+        <w:t xml:space="preserve">Store choice as </w:t>
+      </w:r>
+      <w:proofErr w:type="spellStart"/>
+      <w:r>
+        <w:rPr>
+          <w:rFonts w:asciiTheme="majorHAnsi" w:hAnsiTheme="majorHAnsi" w:cstheme="majorHAnsi"/>
+        </w:rPr>
+        <w:t>orbChoice</w:t>
+      </w:r>
+      <w:proofErr w:type="spellEnd"/>
+      <w:r>
+        <w:rPr>
+          <w:rFonts w:asciiTheme="majorHAnsi" w:hAnsiTheme="majorHAnsi" w:cstheme="majorHAnsi"/>
+        </w:rPr>
+        <w:t>.</w:t>
+      </w:r>
+    </w:p>
+    <w:p>
+      <w:pPr>
+        <w:numPr>
+          <w:ilvl w:val="0"/>
+          <w:numId w:val="3"/>
+        </w:numPr>
+        <w:tabs>
+          <w:tab w:val="num" w:pos="720"/>
+        </w:tabs>
+        <w:rPr>
+          <w:rFonts w:asciiTheme="majorHAnsi" w:hAnsiTheme="majorHAnsi" w:cstheme="majorHAnsi"/>
+        </w:rPr>
+      </w:pPr>
+      <w:r>
+        <w:rPr>
+          <w:rFonts w:asciiTheme="majorHAnsi" w:hAnsiTheme="majorHAnsi" w:cstheme="majorHAnsi"/>
+          <w:b/>
+          <w:bCs/>
+        </w:rPr>
+        <w:t xml:space="preserve">If </w:t>
+      </w:r>
+      <w:proofErr w:type="spellStart"/>
+      <w:r>
+        <w:rPr>
+          <w:rFonts w:asciiTheme="majorHAnsi" w:hAnsiTheme="majorHAnsi" w:cstheme="majorHAnsi"/>
+          <w:b/>
+          <w:bCs/>
+        </w:rPr>
+        <w:t>orbChoice</w:t>
+      </w:r>
+      <w:proofErr w:type="spellEnd"/>
+      <w:r>
+        <w:rPr>
+          <w:rFonts w:asciiTheme="majorHAnsi" w:hAnsiTheme="majorHAnsi" w:cstheme="majorHAnsi"/>
+          <w:b/>
+          <w:bCs/>
+        </w:rPr>
+        <w:t xml:space="preserve"> == "secret":</w:t>
+      </w:r>
+    </w:p>
+    <w:p>
+      <w:pPr>
+        <w:numPr>
+          <w:ilvl w:val="1"/>
+          <w:numId w:val="3"/>
+        </w:numPr>
+        <w:tabs>
+          <w:tab w:val="num" w:pos="1440"/>
+        </w:tabs>
+        <w:rPr>
+          <w:rFonts w:asciiTheme="majorHAnsi" w:hAnsiTheme="majorHAnsi" w:cstheme="majorHAnsi"/>
+        </w:rPr>
+      </w:pPr>
+      <w:r>
+        <w:rPr>
+          <w:rFonts w:asciiTheme="majorHAnsi" w:hAnsiTheme="majorHAnsi" w:cstheme="majorHAnsi"/>
+        </w:rPr>
+        <w:t>Display: “The orb is satisfied with your secret.”</w:t>
+      </w:r>
+    </w:p>
+    <w:p>
+      <w:pPr>
+        <w:numPr>
+          <w:ilvl w:val="1"/>
+          <w:numId w:val="3"/>
+        </w:numPr>
+        <w:tabs>
+          <w:tab w:val="num" w:pos="1440"/>
+        </w:tabs>
+        <w:rPr>
+          <w:rFonts w:asciiTheme="majorHAnsi" w:hAnsiTheme="majorHAnsi" w:cstheme="majorHAnsi"/>
+        </w:rPr>
+      </w:pPr>
+      <w:r>
+        <w:rPr>
+          <w:rFonts w:asciiTheme="majorHAnsi" w:hAnsiTheme="majorHAnsi" w:cstheme="majorHAnsi"/>
+        </w:rPr>
+        <w:t>Display: "You are granted a magical artifact."</w:t>
+      </w:r>
+    </w:p>
+    <w:p>
+      <w:pPr>
+        <w:numPr>
+          <w:ilvl w:val="1"/>
+          <w:numId w:val="3"/>
+        </w:numPr>
+        <w:tabs>
+          <w:tab w:val="num" w:pos="1440"/>
+        </w:tabs>
+        <w:rPr>
+          <w:rFonts w:asciiTheme="majorHAnsi" w:hAnsiTheme="majorHAnsi" w:cstheme="majorHAnsi"/>
+          <w:b/>
+          <w:bCs/>
+        </w:rPr>
+      </w:pPr>
+      <w:r>
+        <w:rPr>
+          <w:rFonts w:asciiTheme="majorHAnsi" w:hAnsiTheme="majorHAnsi" w:cstheme="majorHAnsi"/>
+        </w:rPr>
+        <w:t>Display: "You win!”</w:t>
+      </w:r>
+    </w:p>
+    <w:p>
+      <w:pPr>
+        <w:ind w:left="2160"/>
+        <w:rPr>
+          <w:rFonts w:asciiTheme="majorHAnsi" w:hAnsiTheme="majorHAnsi" w:cstheme="majorHAnsi"/>
+          <w:b/>
+          <w:bCs/>
+        </w:rPr>
+      </w:pPr>
+      <w:r>
+        <w:rPr>
+          <w:rFonts w:asciiTheme="majorHAnsi" w:hAnsiTheme="majorHAnsi" w:cstheme="majorHAnsi"/>
+          <w:b/>
+          <w:bCs/>
+        </w:rPr>
+        <w:lastRenderedPageBreak/>
+        <w:tab/>
+      </w:r>
+    </w:p>
+    <w:p>
+      <w:pPr>
+        <w:numPr>
+          <w:ilvl w:val="0"/>
+          <w:numId w:val="3"/>
+        </w:numPr>
+        <w:tabs>
+          <w:tab w:val="num" w:pos="720"/>
+        </w:tabs>
+        <w:rPr>
+          <w:rFonts w:asciiTheme="majorHAnsi" w:hAnsiTheme="majorHAnsi" w:cstheme="majorHAnsi"/>
+        </w:rPr>
+      </w:pPr>
+      <w:r>
+        <w:rPr>
+          <w:rFonts w:asciiTheme="majorHAnsi" w:hAnsiTheme="majorHAnsi" w:cstheme="majorHAnsi"/>
+          <w:b/>
+          <w:bCs/>
+        </w:rPr>
+        <w:t>Otherwise</w:t>
+      </w:r>
+      <w:r>
+        <w:rPr>
+          <w:rFonts w:asciiTheme="majorHAnsi" w:hAnsiTheme="majorHAnsi" w:cstheme="majorHAnsi"/>
+          <w:b/>
+          <w:bCs/>
+        </w:rPr>
+        <w:t>:</w:t>
+      </w:r>
+    </w:p>
+    <w:p>
+      <w:pPr>
+        <w:numPr>
+          <w:ilvl w:val="1"/>
+          <w:numId w:val="3"/>
+        </w:numPr>
+        <w:tabs>
+          <w:tab w:val="num" w:pos="1440"/>
+        </w:tabs>
+        <w:rPr>
+          <w:rFonts w:asciiTheme="majorHAnsi" w:hAnsiTheme="majorHAnsi" w:cstheme="majorHAnsi"/>
+        </w:rPr>
+      </w:pPr>
+      <w:r>
+        <w:rPr>
+          <w:rFonts w:asciiTheme="majorHAnsi" w:hAnsiTheme="majorHAnsi" w:cstheme="majorHAnsi"/>
+        </w:rPr>
+        <w:t>Prompt</w:t>
+      </w:r>
+      <w:r>
+        <w:rPr>
+          <w:rFonts w:asciiTheme="majorHAnsi" w:hAnsiTheme="majorHAnsi" w:cstheme="majorHAnsi"/>
+        </w:rPr>
+        <w:t>: "The orb laughs and traps you. Enter a number between 1 and 20 to escape."</w:t>
+      </w:r>
+    </w:p>
+    <w:p>
+      <w:pPr>
+        <w:numPr>
+          <w:ilvl w:val="1"/>
+          <w:numId w:val="3"/>
+        </w:numPr>
+        <w:rPr>
+          <w:rFonts w:asciiTheme="majorHAnsi" w:hAnsiTheme="majorHAnsi" w:cstheme="majorHAnsi"/>
+        </w:rPr>
+      </w:pPr>
+      <w:r>
+        <w:rPr>
+          <w:rFonts w:asciiTheme="majorHAnsi" w:hAnsiTheme="majorHAnsi" w:cstheme="majorHAnsi"/>
+        </w:rPr>
+        <w:t>Save as</w:t>
+      </w:r>
+      <w:r>
+        <w:rPr>
+          <w:rFonts w:asciiTheme="majorHAnsi" w:hAnsiTheme="majorHAnsi" w:cstheme="majorHAnsi"/>
+        </w:rPr>
+        <w:t xml:space="preserve"> </w:t>
+      </w:r>
+      <w:proofErr w:type="spellStart"/>
+      <w:r>
+        <w:rPr>
+          <w:rFonts w:asciiTheme="majorHAnsi" w:hAnsiTheme="majorHAnsi" w:cstheme="majorHAnsi"/>
+        </w:rPr>
+        <w:t>escapeNumber</w:t>
+      </w:r>
+      <w:proofErr w:type="spellEnd"/>
+      <w:r>
+        <w:rPr>
+          <w:rFonts w:asciiTheme="majorHAnsi" w:hAnsiTheme="majorHAnsi" w:cstheme="majorHAnsi"/>
+        </w:rPr>
+        <w:t xml:space="preserve"> (</w:t>
+      </w:r>
+      <w:r>
+        <w:rPr>
+          <w:rFonts w:asciiTheme="majorHAnsi" w:hAnsiTheme="majorHAnsi" w:cstheme="majorHAnsi"/>
+        </w:rPr>
+        <w:t>float</w:t>
+      </w:r>
+      <w:r>
+        <w:rPr>
+          <w:rFonts w:asciiTheme="majorHAnsi" w:hAnsiTheme="majorHAnsi" w:cstheme="majorHAnsi"/>
+        </w:rPr>
+        <w:t>).</w:t>
+      </w:r>
+    </w:p>
+    <w:p>
+      <w:pPr>
+        <w:numPr>
+          <w:ilvl w:val="1"/>
+          <w:numId w:val="3"/>
+        </w:numPr>
+        <w:rPr>
+          <w:rFonts w:asciiTheme="majorHAnsi" w:hAnsiTheme="majorHAnsi" w:cstheme="majorHAnsi"/>
+        </w:rPr>
+      </w:pPr>
+      <w:r>
+        <w:rPr>
+          <w:rFonts w:asciiTheme="majorHAnsi" w:hAnsiTheme="majorHAnsi" w:cstheme="majorHAnsi"/>
+          <w:b/>
+          <w:bCs/>
+        </w:rPr>
+        <w:t xml:space="preserve">If </w:t>
+      </w:r>
+      <w:proofErr w:type="spellStart"/>
+      <w:r>
+        <w:rPr>
+          <w:rFonts w:asciiTheme="majorHAnsi" w:hAnsiTheme="majorHAnsi" w:cstheme="majorHAnsi"/>
+          <w:b/>
+          <w:bCs/>
+        </w:rPr>
+        <w:t>escapeNumber</w:t>
+      </w:r>
+      <w:proofErr w:type="spellEnd"/>
+      <w:r>
+        <w:rPr>
+          <w:rFonts w:asciiTheme="majorHAnsi" w:hAnsiTheme="majorHAnsi" w:cstheme="majorHAnsi"/>
+          <w:b/>
+          <w:bCs/>
+        </w:rPr>
+        <w:t xml:space="preserve"> &lt; 10.1:</w:t>
+      </w:r>
+    </w:p>
+    <w:p>
+      <w:pPr>
+        <w:numPr>
+          <w:ilvl w:val="2"/>
+          <w:numId w:val="3"/>
+        </w:numPr>
+        <w:rPr>
+          <w:rFonts w:asciiTheme="majorHAnsi" w:hAnsiTheme="majorHAnsi" w:cstheme="majorHAnsi"/>
+        </w:rPr>
+      </w:pPr>
+      <w:r>
+        <w:rPr>
+          <w:rFonts w:asciiTheme="majorHAnsi" w:hAnsiTheme="majorHAnsi" w:cstheme="majorHAnsi"/>
+        </w:rPr>
+        <w:t xml:space="preserve">Display: “You are smart and </w:t>
+      </w:r>
+      <w:r>
+        <w:rPr>
+          <w:rFonts w:asciiTheme="majorHAnsi" w:hAnsiTheme="majorHAnsi" w:cstheme="majorHAnsi"/>
+        </w:rPr>
+        <w:t>find a magical artifact</w:t>
+      </w:r>
+      <w:r>
+        <w:rPr>
+          <w:rFonts w:asciiTheme="majorHAnsi" w:hAnsiTheme="majorHAnsi" w:cstheme="majorHAnsi"/>
+        </w:rPr>
+        <w:t>”</w:t>
+      </w:r>
+    </w:p>
+    <w:p>
+      <w:pPr>
+        <w:pStyle w:val="ListParagraph"/>
+        <w:numPr>
+          <w:ilvl w:val="1"/>
+          <w:numId w:val="3"/>
+        </w:numPr>
+        <w:rPr>
+          <w:rFonts w:asciiTheme="majorHAnsi" w:hAnsiTheme="majorHAnsi" w:cstheme="majorHAnsi"/>
+          <w:b/>
+          <w:bCs/>
+        </w:rPr>
+      </w:pPr>
+      <w:r>
+        <w:rPr>
+          <w:rFonts w:asciiTheme="majorHAnsi" w:hAnsiTheme="majorHAnsi" w:cstheme="majorHAnsi"/>
+          <w:b/>
+          <w:bCs/>
+        </w:rPr>
+        <w:t>otherwise</w:t>
+      </w:r>
+      <w:r>
+        <w:rPr>
+          <w:rFonts w:asciiTheme="majorHAnsi" w:hAnsiTheme="majorHAnsi" w:cstheme="majorHAnsi"/>
+          <w:b/>
+          <w:bCs/>
+        </w:rPr>
+        <w:t>:</w:t>
+      </w:r>
+    </w:p>
+    <w:p>
+      <w:pPr>
+        <w:pStyle w:val="ListParagraph"/>
+        <w:numPr>
+          <w:ilvl w:val="2"/>
+          <w:numId w:val="3"/>
+        </w:numPr>
+        <w:rPr>
+          <w:rFonts w:asciiTheme="majorHAnsi" w:hAnsiTheme="majorHAnsi" w:cstheme="majorHAnsi"/>
+          <w:b/>
+          <w:bCs/>
+        </w:rPr>
+      </w:pPr>
+      <w:r>
+        <w:rPr>
+          <w:rFonts w:asciiTheme="majorHAnsi" w:hAnsiTheme="majorHAnsi" w:cstheme="majorHAnsi"/>
+        </w:rPr>
+        <w:t>Display: “You are trapped forever and die.”</w:t>
+      </w:r>
+    </w:p>
+    <w:p>
+      <w:pPr>
+        <w:pStyle w:val="ListParagraph"/>
+        <w:numPr>
+          <w:ilvl w:val="2"/>
+          <w:numId w:val="3"/>
+        </w:numPr>
+        <w:rPr>
+          <w:rFonts w:asciiTheme="majorHAnsi" w:hAnsiTheme="majorHAnsi" w:cstheme="majorHAnsi"/>
+          <w:b/>
+          <w:bCs/>
+        </w:rPr>
+      </w:pPr>
+      <w:r>
+        <w:rPr>
+          <w:rFonts w:asciiTheme="majorHAnsi" w:hAnsiTheme="majorHAnsi" w:cstheme="majorHAnsi"/>
+        </w:rPr>
+        <w:t>Display: “Game over”</w:t>
+      </w:r>
+    </w:p>
+    <w:p>
+      <w:pPr>
+        <w:ind w:firstLine="360"/>
+        <w:rPr>
+          <w:rFonts w:asciiTheme="majorHAnsi" w:hAnsiTheme="majorHAnsi" w:cstheme="majorHAnsi"/>
+        </w:rPr>
+      </w:pPr>
+      <w:r>
+        <w:rPr>
+          <w:rFonts w:asciiTheme="majorHAnsi" w:hAnsiTheme="majorHAnsi" w:cstheme="majorHAnsi"/>
+          <w:b/>
+          <w:bCs/>
+        </w:rPr>
+        <w:t xml:space="preserve">c. Otherwise </w:t>
+      </w:r>
+      <w:r>
+        <w:rPr>
+          <w:rFonts w:asciiTheme="majorHAnsi" w:hAnsiTheme="majorHAnsi" w:cstheme="majorHAnsi"/>
+          <w:b/>
+          <w:bCs/>
+        </w:rPr>
+        <w:t xml:space="preserve">If </w:t>
+      </w:r>
+      <w:proofErr w:type="spellStart"/>
+      <w:r>
+        <w:rPr>
+          <w:rFonts w:asciiTheme="majorHAnsi" w:hAnsiTheme="majorHAnsi" w:cstheme="majorHAnsi"/>
+          <w:b/>
+          <w:bCs/>
+        </w:rPr>
+        <w:t>pathChoice</w:t>
+      </w:r>
+      <w:proofErr w:type="spellEnd"/>
+      <w:r>
+        <w:rPr>
+          <w:rFonts w:asciiTheme="majorHAnsi" w:hAnsiTheme="majorHAnsi" w:cstheme="majorHAnsi"/>
+          <w:b/>
+          <w:bCs/>
+        </w:rPr>
+        <w:t xml:space="preserve"> =</w:t>
+      </w:r>
+      <w:r>
+        <w:rPr>
+          <w:rFonts w:asciiTheme="majorHAnsi" w:hAnsiTheme="majorHAnsi" w:cstheme="majorHAnsi"/>
+          <w:b/>
+          <w:bCs/>
+        </w:rPr>
+        <w:t xml:space="preserve"> 3</w:t>
+      </w:r>
+      <w:r>
+        <w:rPr>
+          <w:rFonts w:asciiTheme="majorHAnsi" w:hAnsiTheme="majorHAnsi" w:cstheme="majorHAnsi"/>
+          <w:b/>
+          <w:bCs/>
+        </w:rPr>
+        <w:t>:</w:t>
+      </w:r>
+    </w:p>
+    <w:p>
+      <w:pPr>
+        <w:numPr>
+          <w:ilvl w:val="0"/>
+          <w:numId w:val="4"/>
+        </w:numPr>
+        <w:rPr>
+          <w:rFonts w:asciiTheme="majorHAnsi" w:hAnsiTheme="majorHAnsi" w:cstheme="majorHAnsi"/>
+        </w:rPr>
+      </w:pPr>
+      <w:r>
+        <w:rPr>
+          <w:rFonts w:asciiTheme="majorHAnsi" w:hAnsiTheme="majorHAnsi" w:cstheme="majorHAnsi"/>
+        </w:rPr>
+        <w:t>Display: "You are confronted by an illusionist."</w:t>
+      </w:r>
+    </w:p>
+    <w:p>
+      <w:pPr>
+        <w:numPr>
+          <w:ilvl w:val="0"/>
+          <w:numId w:val="4"/>
+        </w:numPr>
+        <w:rPr>
+          <w:rFonts w:asciiTheme="majorHAnsi" w:hAnsiTheme="majorHAnsi" w:cstheme="majorHAnsi"/>
+        </w:rPr>
+      </w:pPr>
+      <w:r>
+        <w:rPr>
+          <w:rFonts w:asciiTheme="majorHAnsi" w:hAnsiTheme="majorHAnsi" w:cstheme="majorHAnsi"/>
+        </w:rPr>
+        <w:t>Prompt: "Choose a path: Trust your gut feeling</w:t>
+      </w:r>
+      <w:r>
+        <w:rPr>
+          <w:rFonts w:asciiTheme="majorHAnsi" w:hAnsiTheme="majorHAnsi" w:cstheme="majorHAnsi"/>
+        </w:rPr>
+        <w:t xml:space="preserve"> or</w:t>
+      </w:r>
+      <w:r>
+        <w:rPr>
+          <w:rFonts w:asciiTheme="majorHAnsi" w:hAnsiTheme="majorHAnsi" w:cstheme="majorHAnsi"/>
+        </w:rPr>
+        <w:t xml:space="preserve"> </w:t>
+      </w:r>
+      <w:r>
+        <w:rPr>
+          <w:rFonts w:asciiTheme="majorHAnsi" w:hAnsiTheme="majorHAnsi" w:cstheme="majorHAnsi"/>
+        </w:rPr>
+        <w:t>a</w:t>
+      </w:r>
+      <w:r>
+        <w:rPr>
+          <w:rFonts w:asciiTheme="majorHAnsi" w:hAnsiTheme="majorHAnsi" w:cstheme="majorHAnsi"/>
+        </w:rPr>
+        <w:t>nalyze the illusions</w:t>
+      </w:r>
+      <w:r>
+        <w:rPr>
+          <w:rFonts w:asciiTheme="majorHAnsi" w:hAnsiTheme="majorHAnsi" w:cstheme="majorHAnsi"/>
+        </w:rPr>
+        <w:t xml:space="preserve"> </w:t>
+      </w:r>
+      <w:r>
+        <w:rPr>
+          <w:rFonts w:asciiTheme="majorHAnsi" w:hAnsiTheme="majorHAnsi" w:cstheme="majorHAnsi"/>
+        </w:rPr>
+        <w:t>(gut or analyze)</w:t>
+      </w:r>
+      <w:r>
+        <w:rPr>
+          <w:rFonts w:asciiTheme="majorHAnsi" w:hAnsiTheme="majorHAnsi" w:cstheme="majorHAnsi"/>
+        </w:rPr>
+        <w:t>."</w:t>
+      </w:r>
+    </w:p>
+    <w:p>
+      <w:pPr>
+        <w:numPr>
+          <w:ilvl w:val="0"/>
+          <w:numId w:val="4"/>
+        </w:numPr>
+        <w:rPr>
+          <w:rFonts w:asciiTheme="majorHAnsi" w:hAnsiTheme="majorHAnsi" w:cstheme="majorHAnsi"/>
+        </w:rPr>
+      </w:pPr>
+      <w:r>
+        <w:rPr>
+          <w:rFonts w:asciiTheme="majorHAnsi" w:hAnsiTheme="majorHAnsi" w:cstheme="majorHAnsi"/>
+        </w:rPr>
+        <w:t xml:space="preserve">Store choice as </w:t>
+      </w:r>
+      <w:proofErr w:type="spellStart"/>
+      <w:r>
+        <w:rPr>
+          <w:rFonts w:asciiTheme="majorHAnsi" w:hAnsiTheme="majorHAnsi" w:cstheme="majorHAnsi"/>
+        </w:rPr>
+        <w:t>illusionChoice</w:t>
+      </w:r>
+      <w:proofErr w:type="spellEnd"/>
+      <w:r>
+        <w:rPr>
+          <w:rFonts w:asciiTheme="majorHAnsi" w:hAnsiTheme="majorHAnsi" w:cstheme="majorHAnsi"/>
+        </w:rPr>
+        <w:t>.</w:t>
+      </w:r>
+    </w:p>
+    <w:p>
+      <w:pPr>
+        <w:numPr>
+          <w:ilvl w:val="1"/>
+          <w:numId w:val="4"/>
+        </w:numPr>
+        <w:rPr>
+          <w:rFonts w:asciiTheme="majorHAnsi" w:hAnsiTheme="majorHAnsi" w:cstheme="majorHAnsi"/>
+        </w:rPr>
+      </w:pPr>
+      <w:r>
+        <w:rPr>
+          <w:rFonts w:asciiTheme="majorHAnsi" w:hAnsiTheme="majorHAnsi" w:cstheme="majorHAnsi"/>
+          <w:b/>
+          <w:bCs/>
+        </w:rPr>
+        <w:t xml:space="preserve">if </w:t>
+      </w:r>
+      <w:proofErr w:type="spellStart"/>
+      <w:r>
+        <w:rPr>
+          <w:rFonts w:asciiTheme="majorHAnsi" w:hAnsiTheme="majorHAnsi" w:cstheme="majorHAnsi"/>
+          <w:b/>
+          <w:bCs/>
+        </w:rPr>
+        <w:t>illusionChoice</w:t>
+      </w:r>
+      <w:proofErr w:type="spellEnd"/>
+      <w:r>
+        <w:rPr>
+          <w:rFonts w:asciiTheme="majorHAnsi" w:hAnsiTheme="majorHAnsi" w:cstheme="majorHAnsi"/>
+          <w:b/>
+          <w:bCs/>
+        </w:rPr>
+        <w:t xml:space="preserve"> == ‘gut’:</w:t>
+      </w:r>
+    </w:p>
+    <w:p>
+      <w:pPr>
+        <w:numPr>
+          <w:ilvl w:val="2"/>
+          <w:numId w:val="4"/>
+        </w:numPr>
+        <w:rPr>
+          <w:rFonts w:asciiTheme="majorHAnsi" w:hAnsiTheme="majorHAnsi" w:cstheme="majorHAnsi"/>
+        </w:rPr>
+      </w:pPr>
+      <w:r>
+        <w:rPr>
+          <w:rFonts w:asciiTheme="majorHAnsi" w:hAnsiTheme="majorHAnsi" w:cstheme="majorHAnsi"/>
+        </w:rPr>
+        <w:t>display:</w:t>
+      </w:r>
+      <w:r>
+        <w:rPr>
+          <w:rFonts w:asciiTheme="majorHAnsi" w:hAnsiTheme="majorHAnsi" w:cstheme="majorHAnsi"/>
+        </w:rPr>
+        <w:t xml:space="preserve"> “</w:t>
+      </w:r>
+      <w:r>
+        <w:rPr>
+          <w:rFonts w:asciiTheme="majorHAnsi" w:hAnsiTheme="majorHAnsi" w:cstheme="majorHAnsi"/>
+        </w:rPr>
+        <w:t>You take a deep breath, closing your eyes to focus on your instincts. You point towards a shimmering path.</w:t>
+      </w:r>
+      <w:r>
+        <w:rPr>
+          <w:rFonts w:asciiTheme="majorHAnsi" w:hAnsiTheme="majorHAnsi" w:cstheme="majorHAnsi"/>
+        </w:rPr>
+        <w:t>”</w:t>
+      </w:r>
+    </w:p>
+    <w:p>
+      <w:pPr>
+        <w:numPr>
+          <w:ilvl w:val="2"/>
+          <w:numId w:val="4"/>
+        </w:numPr>
+        <w:rPr>
+          <w:rFonts w:asciiTheme="majorHAnsi" w:hAnsiTheme="majorHAnsi" w:cstheme="majorHAnsi"/>
+        </w:rPr>
+      </w:pPr>
+      <w:r>
+        <w:rPr>
+          <w:rFonts w:asciiTheme="majorHAnsi" w:hAnsiTheme="majorHAnsi" w:cstheme="majorHAnsi"/>
+        </w:rPr>
+        <w:t>Display: “</w:t>
+      </w:r>
+      <w:r>
+        <w:rPr>
+          <w:rFonts w:asciiTheme="majorHAnsi" w:hAnsiTheme="majorHAnsi" w:cstheme="majorHAnsi"/>
+        </w:rPr>
+        <w:t xml:space="preserve">The illusionist nods approvingly, and the path before you </w:t>
+      </w:r>
+      <w:proofErr w:type="gramStart"/>
+      <w:r>
+        <w:rPr>
+          <w:rFonts w:asciiTheme="majorHAnsi" w:hAnsiTheme="majorHAnsi" w:cstheme="majorHAnsi"/>
+        </w:rPr>
+        <w:t>solidifies</w:t>
+      </w:r>
+      <w:proofErr w:type="gramEnd"/>
+      <w:r>
+        <w:rPr>
+          <w:rFonts w:asciiTheme="majorHAnsi" w:hAnsiTheme="majorHAnsi" w:cstheme="majorHAnsi"/>
+        </w:rPr>
+        <w:t>.</w:t>
+      </w:r>
+      <w:r>
+        <w:rPr>
+          <w:rFonts w:asciiTheme="majorHAnsi" w:hAnsiTheme="majorHAnsi" w:cstheme="majorHAnsi"/>
+        </w:rPr>
+        <w:t>”</w:t>
+      </w:r>
+    </w:p>
+    <w:p>
+      <w:pPr>
+        <w:numPr>
+          <w:ilvl w:val="2"/>
+          <w:numId w:val="4"/>
+        </w:numPr>
+        <w:rPr>
+          <w:rFonts w:asciiTheme="majorHAnsi" w:hAnsiTheme="majorHAnsi" w:cstheme="majorHAnsi"/>
+        </w:rPr>
+      </w:pPr>
+      <w:r>
+        <w:rPr>
+          <w:rFonts w:asciiTheme="majorHAnsi" w:hAnsiTheme="majorHAnsi" w:cstheme="majorHAnsi"/>
+        </w:rPr>
+        <w:t>Display: “</w:t>
+      </w:r>
+      <w:r>
+        <w:rPr>
+          <w:rFonts w:asciiTheme="majorHAnsi" w:hAnsiTheme="majorHAnsi" w:cstheme="majorHAnsi"/>
+        </w:rPr>
+        <w:t>You encounter a series of illusions that try to deceive you</w:t>
+      </w:r>
+      <w:r>
+        <w:rPr>
+          <w:rFonts w:asciiTheme="majorHAnsi" w:hAnsiTheme="majorHAnsi" w:cstheme="majorHAnsi"/>
+        </w:rPr>
+        <w:t>, you must choose a number 1-6.”</w:t>
+      </w:r>
+    </w:p>
+    <w:p>
+      <w:pPr>
+        <w:numPr>
+          <w:ilvl w:val="2"/>
+          <w:numId w:val="4"/>
+        </w:numPr>
+        <w:rPr>
+          <w:rFonts w:asciiTheme="majorHAnsi" w:hAnsiTheme="majorHAnsi" w:cstheme="majorHAnsi"/>
+        </w:rPr>
+      </w:pPr>
+      <w:r>
+        <w:rPr>
+          <w:rFonts w:asciiTheme="majorHAnsi" w:hAnsiTheme="majorHAnsi" w:cstheme="majorHAnsi"/>
+        </w:rPr>
+        <w:t>Prompt user to input a number 1-6 (int)</w:t>
+      </w:r>
+    </w:p>
+    <w:p>
+      <w:pPr>
+        <w:numPr>
+          <w:ilvl w:val="2"/>
+          <w:numId w:val="4"/>
+        </w:numPr>
+        <w:rPr>
+          <w:rFonts w:asciiTheme="majorHAnsi" w:hAnsiTheme="majorHAnsi" w:cstheme="majorHAnsi"/>
+        </w:rPr>
+      </w:pPr>
+      <w:r>
+        <w:rPr>
+          <w:rFonts w:asciiTheme="majorHAnsi" w:hAnsiTheme="majorHAnsi" w:cstheme="majorHAnsi"/>
+        </w:rPr>
+        <w:t xml:space="preserve">Store as </w:t>
+      </w:r>
+      <w:proofErr w:type="spellStart"/>
+      <w:r>
+        <w:rPr>
+          <w:rFonts w:asciiTheme="majorHAnsi" w:hAnsiTheme="majorHAnsi" w:cstheme="majorHAnsi"/>
+        </w:rPr>
+        <w:t>illusionNumber</w:t>
+      </w:r>
+      <w:proofErr w:type="spellEnd"/>
+    </w:p>
+    <w:p>
+      <w:pPr>
+        <w:numPr>
+          <w:ilvl w:val="2"/>
+          <w:numId w:val="4"/>
+        </w:numPr>
+        <w:rPr>
+          <w:rFonts w:asciiTheme="majorHAnsi" w:hAnsiTheme="majorHAnsi" w:cstheme="majorHAnsi"/>
+        </w:rPr>
+      </w:pPr>
+      <w:r>
+        <w:rPr>
+          <w:rFonts w:asciiTheme="majorHAnsi" w:hAnsiTheme="majorHAnsi" w:cstheme="majorHAnsi"/>
+          <w:b/>
+          <w:bCs/>
+        </w:rPr>
+        <w:t xml:space="preserve">if </w:t>
+      </w:r>
+      <w:proofErr w:type="spellStart"/>
+      <w:r>
+        <w:rPr>
+          <w:rFonts w:asciiTheme="majorHAnsi" w:hAnsiTheme="majorHAnsi" w:cstheme="majorHAnsi"/>
+          <w:b/>
+          <w:bCs/>
+        </w:rPr>
+        <w:t>illusionNumber</w:t>
+      </w:r>
+      <w:proofErr w:type="spellEnd"/>
+      <w:r>
+        <w:rPr>
+          <w:rFonts w:asciiTheme="majorHAnsi" w:hAnsiTheme="majorHAnsi" w:cstheme="majorHAnsi"/>
+          <w:b/>
+          <w:bCs/>
+        </w:rPr>
+        <w:t xml:space="preserve"> = 5:</w:t>
+      </w:r>
+    </w:p>
+    <w:p>
+      <w:pPr>
+        <w:numPr>
+          <w:ilvl w:val="3"/>
+          <w:numId w:val="4"/>
+        </w:numPr>
+        <w:rPr>
+          <w:rFonts w:asciiTheme="majorHAnsi" w:hAnsiTheme="majorHAnsi" w:cstheme="majorHAnsi"/>
+        </w:rPr>
+      </w:pPr>
+      <w:r>
+        <w:rPr>
+          <w:rFonts w:asciiTheme="majorHAnsi" w:hAnsiTheme="majorHAnsi" w:cstheme="majorHAnsi"/>
+        </w:rPr>
+        <w:t>display: “</w:t>
+      </w:r>
+      <w:r>
+        <w:rPr>
+          <w:rFonts w:asciiTheme="majorHAnsi" w:hAnsiTheme="majorHAnsi" w:cstheme="majorHAnsi"/>
+        </w:rPr>
+        <w:t>You safely navigate through the illusions</w:t>
+      </w:r>
+      <w:r>
+        <w:rPr>
+          <w:rFonts w:asciiTheme="majorHAnsi" w:hAnsiTheme="majorHAnsi" w:cstheme="majorHAnsi"/>
+        </w:rPr>
+        <w:t xml:space="preserve"> and find a magical artifact”</w:t>
+      </w:r>
+    </w:p>
+    <w:p>
+      <w:pPr>
+        <w:numPr>
+          <w:ilvl w:val="3"/>
+          <w:numId w:val="4"/>
+        </w:numPr>
+        <w:rPr>
+          <w:rFonts w:asciiTheme="majorHAnsi" w:hAnsiTheme="majorHAnsi" w:cstheme="majorHAnsi"/>
+        </w:rPr>
+      </w:pPr>
+      <w:r>
+        <w:rPr>
+          <w:rFonts w:asciiTheme="majorHAnsi" w:hAnsiTheme="majorHAnsi" w:cstheme="majorHAnsi"/>
+        </w:rPr>
+        <w:t>display: “You win!”</w:t>
+      </w:r>
+    </w:p>
+    <w:p>
+      <w:pPr>
+        <w:pStyle w:val="ListParagraph"/>
+        <w:numPr>
+          <w:ilvl w:val="2"/>
+          <w:numId w:val="4"/>
+        </w:numPr>
+        <w:rPr>
+          <w:rFonts w:asciiTheme="majorHAnsi" w:hAnsiTheme="majorHAnsi" w:cstheme="majorHAnsi"/>
+          <w:b/>
+          <w:bCs/>
+        </w:rPr>
+      </w:pPr>
+      <w:r>
+        <w:rPr>
+          <w:rFonts w:asciiTheme="majorHAnsi" w:hAnsiTheme="majorHAnsi" w:cstheme="majorHAnsi"/>
+          <w:b/>
+          <w:bCs/>
+        </w:rPr>
+        <w:t>Otherwise:</w:t>
+      </w:r>
+    </w:p>
+    <w:p>
+      <w:pPr>
+        <w:pStyle w:val="ListParagraph"/>
+        <w:numPr>
+          <w:ilvl w:val="3"/>
+          <w:numId w:val="4"/>
+        </w:numPr>
+        <w:rPr>
+          <w:rFonts w:asciiTheme="majorHAnsi" w:hAnsiTheme="majorHAnsi" w:cstheme="majorHAnsi"/>
+          <w:b/>
+          <w:bCs/>
+        </w:rPr>
+      </w:pPr>
+      <w:r>
+        <w:rPr>
+          <w:rFonts w:asciiTheme="majorHAnsi" w:hAnsiTheme="majorHAnsi" w:cstheme="majorHAnsi"/>
+        </w:rPr>
+        <w:t>Display: “You become trapped in an illusion for eternity”</w:t>
+      </w:r>
+    </w:p>
+    <w:p>
+      <w:pPr>
+        <w:pStyle w:val="ListParagraph"/>
+        <w:numPr>
+          <w:ilvl w:val="3"/>
+          <w:numId w:val="4"/>
+        </w:numPr>
+        <w:rPr>
+          <w:rFonts w:asciiTheme="majorHAnsi" w:hAnsiTheme="majorHAnsi" w:cstheme="majorHAnsi"/>
+          <w:b/>
+          <w:bCs/>
+        </w:rPr>
+      </w:pPr>
+      <w:r>
+        <w:rPr>
+          <w:rFonts w:asciiTheme="majorHAnsi" w:hAnsiTheme="majorHAnsi" w:cstheme="majorHAnsi"/>
+        </w:rPr>
+        <w:t>Display: “Game over”</w:t>
+      </w:r>
+    </w:p>
+    <w:p>
+      <w:pPr>
+        <w:pStyle w:val="ListParagraph"/>
+        <w:numPr>
+          <w:ilvl w:val="1"/>
+          <w:numId w:val="4"/>
+        </w:numPr>
+        <w:rPr>
+          <w:rFonts w:asciiTheme="majorHAnsi" w:hAnsiTheme="majorHAnsi" w:cstheme="majorHAnsi"/>
+          <w:b/>
+          <w:bCs/>
+        </w:rPr>
+      </w:pPr>
+      <w:r>
+        <w:rPr>
+          <w:rFonts w:asciiTheme="majorHAnsi" w:hAnsiTheme="majorHAnsi" w:cstheme="majorHAnsi"/>
+          <w:b/>
+          <w:bCs/>
+        </w:rPr>
+        <w:t>Otherwise</w:t>
+      </w:r>
+      <w:r>
+        <w:rPr>
+          <w:rFonts w:asciiTheme="majorHAnsi" w:hAnsiTheme="majorHAnsi" w:cstheme="majorHAnsi"/>
+          <w:b/>
+          <w:bCs/>
+        </w:rPr>
+        <w:t>:</w:t>
+      </w:r>
+    </w:p>
+    <w:p>
+      <w:pPr>
+        <w:pStyle w:val="ListParagraph"/>
+        <w:numPr>
+          <w:ilvl w:val="2"/>
+          <w:numId w:val="4"/>
+        </w:numPr>
+        <w:rPr>
+          <w:rFonts w:asciiTheme="majorHAnsi" w:hAnsiTheme="majorHAnsi" w:cstheme="majorHAnsi"/>
+        </w:rPr>
+      </w:pPr>
+      <w:r>
+        <w:rPr>
+          <w:rFonts w:asciiTheme="majorHAnsi" w:hAnsiTheme="majorHAnsi" w:cstheme="majorHAnsi"/>
+        </w:rPr>
+        <w:t>Display: “You take a moment to observe your surroundings. Patterns emerge, and you start to discern the real from the fake.</w:t>
+      </w:r>
+      <w:r>
+        <w:rPr>
+          <w:rFonts w:asciiTheme="majorHAnsi" w:hAnsiTheme="majorHAnsi" w:cstheme="majorHAnsi"/>
+        </w:rPr>
+        <w:t>”</w:t>
+      </w:r>
+    </w:p>
+    <w:p>
+      <w:pPr>
+        <w:pStyle w:val="ListParagraph"/>
+        <w:numPr>
+          <w:ilvl w:val="2"/>
+          <w:numId w:val="4"/>
+        </w:numPr>
+        <w:rPr>
+          <w:rFonts w:asciiTheme="majorHAnsi" w:hAnsiTheme="majorHAnsi" w:cstheme="majorHAnsi"/>
+        </w:rPr>
+      </w:pPr>
+      <w:r>
+        <w:rPr>
+          <w:rFonts w:asciiTheme="majorHAnsi" w:hAnsiTheme="majorHAnsi" w:cstheme="majorHAnsi"/>
+        </w:rPr>
+        <w:t>Display: “</w:t>
+      </w:r>
+      <w:r>
+        <w:rPr>
+          <w:rFonts w:asciiTheme="majorHAnsi" w:hAnsiTheme="majorHAnsi" w:cstheme="majorHAnsi"/>
+        </w:rPr>
+        <w:t xml:space="preserve">The illusionist looks impressed. </w:t>
+      </w:r>
+      <w:r>
+        <w:rPr>
+          <w:rFonts w:asciiTheme="majorHAnsi" w:hAnsiTheme="majorHAnsi" w:cstheme="majorHAnsi"/>
+        </w:rPr>
+        <w:t>The illusionist instead asks a riddle.”</w:t>
+      </w:r>
+    </w:p>
+    <w:p>
+      <w:pPr>
+        <w:pStyle w:val="ListParagraph"/>
+        <w:numPr>
+          <w:ilvl w:val="2"/>
+          <w:numId w:val="4"/>
+        </w:numPr>
+        <w:rPr>
+          <w:rFonts w:asciiTheme="majorHAnsi" w:hAnsiTheme="majorHAnsi" w:cstheme="majorHAnsi"/>
+        </w:rPr>
+      </w:pPr>
+      <w:r>
+        <w:rPr>
+          <w:rFonts w:asciiTheme="majorHAnsi" w:hAnsiTheme="majorHAnsi" w:cstheme="majorHAnsi"/>
+        </w:rPr>
+        <w:t>Display: “</w:t>
+      </w:r>
+      <w:r>
+        <w:rPr>
+          <w:rFonts w:asciiTheme="majorHAnsi" w:hAnsiTheme="majorHAnsi" w:cstheme="majorHAnsi"/>
+        </w:rPr>
+        <w:t>"I am a number between one and two,</w:t>
+      </w:r>
+      <w:r>
+        <w:rPr>
+          <w:rFonts w:asciiTheme="majorHAnsi" w:hAnsiTheme="majorHAnsi" w:cstheme="majorHAnsi"/>
+        </w:rPr>
+        <w:br/>
+        <w:t>A fraction of light, shining through.</w:t>
+      </w:r>
+      <w:r>
+        <w:rPr>
+          <w:rFonts w:asciiTheme="majorHAnsi" w:hAnsiTheme="majorHAnsi" w:cstheme="majorHAnsi"/>
+        </w:rPr>
+        <w:br/>
+        <w:t>If you take half of me, you'll find,</w:t>
+      </w:r>
+      <w:r>
+        <w:rPr>
+          <w:rFonts w:asciiTheme="majorHAnsi" w:hAnsiTheme="majorHAnsi" w:cstheme="majorHAnsi"/>
+        </w:rPr>
+        <w:br/>
+        <w:t>A piece of a whole, both gentle and kind.</w:t>
+      </w:r>
+      <w:r>
+        <w:rPr>
+          <w:rFonts w:asciiTheme="majorHAnsi" w:hAnsiTheme="majorHAnsi" w:cstheme="majorHAnsi"/>
+        </w:rPr>
+        <w:t>”</w:t>
+      </w:r>
+    </w:p>
+    <w:p>
+      <w:pPr>
+        <w:pStyle w:val="ListParagraph"/>
+        <w:numPr>
+          <w:ilvl w:val="2"/>
+          <w:numId w:val="4"/>
+        </w:numPr>
+        <w:rPr>
+          <w:rFonts w:asciiTheme="majorHAnsi" w:hAnsiTheme="majorHAnsi" w:cstheme="majorHAnsi"/>
+        </w:rPr>
+      </w:pPr>
+      <w:r>
+        <w:rPr>
+          <w:rFonts w:asciiTheme="majorHAnsi" w:hAnsiTheme="majorHAnsi" w:cstheme="majorHAnsi"/>
+        </w:rPr>
+        <w:t>Prompt user to input float: “What am I?”</w:t>
+      </w:r>
+    </w:p>
+    <w:p>
+      <w:pPr>
+        <w:pStyle w:val="ListParagraph"/>
+        <w:numPr>
+          <w:ilvl w:val="2"/>
+          <w:numId w:val="4"/>
+        </w:numPr>
+        <w:rPr>
+          <w:rFonts w:asciiTheme="majorHAnsi" w:hAnsiTheme="majorHAnsi" w:cstheme="majorHAnsi"/>
+        </w:rPr>
+      </w:pPr>
+      <w:r>
+        <w:rPr>
+          <w:rFonts w:asciiTheme="majorHAnsi" w:hAnsiTheme="majorHAnsi" w:cstheme="majorHAnsi"/>
+        </w:rPr>
+        <w:t xml:space="preserve">Store as </w:t>
+      </w:r>
+      <w:proofErr w:type="spellStart"/>
+      <w:r>
+        <w:rPr>
+          <w:rFonts w:asciiTheme="majorHAnsi" w:hAnsiTheme="majorHAnsi" w:cstheme="majorHAnsi"/>
+        </w:rPr>
+        <w:t>riddleNumber</w:t>
+      </w:r>
+      <w:proofErr w:type="spellEnd"/>
+    </w:p>
+    <w:p>
+      <w:pPr>
+        <w:pStyle w:val="ListParagraph"/>
+        <w:numPr>
+          <w:ilvl w:val="2"/>
+          <w:numId w:val="4"/>
+        </w:numPr>
+        <w:rPr>
+          <w:rFonts w:asciiTheme="majorHAnsi" w:hAnsiTheme="majorHAnsi" w:cstheme="majorHAnsi"/>
+        </w:rPr>
+      </w:pPr>
+      <w:r>
+        <w:rPr>
+          <w:rFonts w:asciiTheme="majorHAnsi" w:hAnsiTheme="majorHAnsi" w:cstheme="majorHAnsi"/>
+          <w:b/>
+          <w:bCs/>
+        </w:rPr>
+        <w:t xml:space="preserve">If </w:t>
+      </w:r>
+      <w:proofErr w:type="spellStart"/>
+      <w:r>
+        <w:rPr>
+          <w:rFonts w:asciiTheme="majorHAnsi" w:hAnsiTheme="majorHAnsi" w:cstheme="majorHAnsi"/>
+          <w:b/>
+          <w:bCs/>
+        </w:rPr>
+        <w:t>riddleNumber</w:t>
+      </w:r>
+      <w:proofErr w:type="spellEnd"/>
+      <w:r>
+        <w:rPr>
+          <w:rFonts w:asciiTheme="majorHAnsi" w:hAnsiTheme="majorHAnsi" w:cstheme="majorHAnsi"/>
+          <w:b/>
+          <w:bCs/>
+        </w:rPr>
+        <w:t xml:space="preserve"> = 1.5:</w:t>
+      </w:r>
+    </w:p>
+    <w:p>
+      <w:pPr>
+        <w:pStyle w:val="ListParagraph"/>
+        <w:numPr>
+          <w:ilvl w:val="3"/>
+          <w:numId w:val="4"/>
+        </w:numPr>
+        <w:rPr>
+          <w:rFonts w:asciiTheme="majorHAnsi" w:hAnsiTheme="majorHAnsi" w:cstheme="majorHAnsi"/>
+        </w:rPr>
+      </w:pPr>
+      <w:r>
+        <w:rPr>
+          <w:rFonts w:asciiTheme="majorHAnsi" w:hAnsiTheme="majorHAnsi" w:cstheme="majorHAnsi"/>
+        </w:rPr>
+        <w:t xml:space="preserve">Display: “You have answered the </w:t>
+      </w:r>
+      <w:proofErr w:type="gramStart"/>
+      <w:r>
+        <w:rPr>
+          <w:rFonts w:asciiTheme="majorHAnsi" w:hAnsiTheme="majorHAnsi" w:cstheme="majorHAnsi"/>
+        </w:rPr>
+        <w:t>illusionists</w:t>
+      </w:r>
+      <w:proofErr w:type="gramEnd"/>
+      <w:r>
+        <w:rPr>
+          <w:rFonts w:asciiTheme="majorHAnsi" w:hAnsiTheme="majorHAnsi" w:cstheme="majorHAnsi"/>
+        </w:rPr>
+        <w:t xml:space="preserve"> riddle correctly and you receive a magical artifact as a reward.”</w:t>
+      </w:r>
+    </w:p>
+    <w:p>
+      <w:pPr>
+        <w:pStyle w:val="ListParagraph"/>
+        <w:numPr>
+          <w:ilvl w:val="3"/>
+          <w:numId w:val="4"/>
+        </w:numPr>
+        <w:rPr>
+          <w:rFonts w:asciiTheme="majorHAnsi" w:hAnsiTheme="majorHAnsi" w:cstheme="majorHAnsi"/>
+        </w:rPr>
+      </w:pPr>
+      <w:r>
+        <w:rPr>
+          <w:rFonts w:asciiTheme="majorHAnsi" w:hAnsiTheme="majorHAnsi" w:cstheme="majorHAnsi"/>
+        </w:rPr>
+        <w:t>Display: “You win!”</w:t>
+      </w:r>
+    </w:p>
+    <w:p>
+      <w:pPr>
+        <w:pStyle w:val="ListParagraph"/>
+        <w:numPr>
+          <w:ilvl w:val="2"/>
+          <w:numId w:val="4"/>
+        </w:numPr>
+        <w:rPr>
+          <w:rFonts w:asciiTheme="majorHAnsi" w:hAnsiTheme="majorHAnsi" w:cstheme="majorHAnsi"/>
+          <w:b/>
+          <w:bCs/>
+        </w:rPr>
+      </w:pPr>
+      <w:r>
+        <w:rPr>
+          <w:rFonts w:asciiTheme="majorHAnsi" w:hAnsiTheme="majorHAnsi" w:cstheme="majorHAnsi"/>
+          <w:b/>
+          <w:bCs/>
+        </w:rPr>
+        <w:t>Otherwise:</w:t>
+      </w:r>
+    </w:p>
+    <w:p>
+      <w:pPr>
+        <w:pStyle w:val="ListParagraph"/>
+        <w:numPr>
+          <w:ilvl w:val="3"/>
+          <w:numId w:val="4"/>
+        </w:numPr>
+        <w:rPr>
+          <w:rFonts w:asciiTheme="majorHAnsi" w:hAnsiTheme="majorHAnsi" w:cstheme="majorHAnsi"/>
+        </w:rPr>
+      </w:pPr>
+      <w:r>
+        <w:rPr>
+          <w:rFonts w:asciiTheme="majorHAnsi" w:hAnsiTheme="majorHAnsi" w:cstheme="majorHAnsi"/>
+        </w:rPr>
+        <w:t>Display: “You became trapped in the illusion for eternity”</w:t>
+      </w:r>
+    </w:p>
+    <w:p>
+      <w:pPr>
+        <w:pStyle w:val="ListParagraph"/>
+        <w:numPr>
+          <w:ilvl w:val="3"/>
+          <w:numId w:val="4"/>
+        </w:numPr>
+        <w:rPr>
+          <w:rFonts w:asciiTheme="majorHAnsi" w:hAnsiTheme="majorHAnsi" w:cstheme="majorHAnsi"/>
+        </w:rPr>
+      </w:pPr>
+      <w:r>
+        <w:rPr>
+          <w:rFonts w:asciiTheme="majorHAnsi" w:hAnsiTheme="majorHAnsi" w:cstheme="majorHAnsi"/>
+        </w:rPr>
+        <w:t>Display: “You lose”</w:t>
+      </w:r>
+    </w:p>
+    <w:p>
+      <w:pPr>
+        <w:pStyle w:val="ListParagraph"/>
+        <w:ind w:left="2160"/>
+        <w:rPr>
+          <w:rFonts w:asciiTheme="majorHAnsi" w:hAnsiTheme="majorHAnsi" w:cstheme="majorHAnsi"/>
+        </w:rPr>
+      </w:pPr>
+    </w:p>
+    <w:p>
+      <w:pPr>
+        <w:ind w:left="2160"/>
+        <w:rPr>
+          <w:rFonts w:asciiTheme="majorHAnsi" w:hAnsiTheme="majorHAnsi" w:cstheme="majorHAnsi"/>
+          <w:b/>
+          <w:bCs/>
+        </w:rPr>
+      </w:pPr>
+    </w:p>
+    <w:p>
+      <w:pPr>
+        <w:ind w:left="2160"/>
+        <w:rPr>
+          <w:rFonts w:asciiTheme="majorHAnsi" w:hAnsiTheme="majorHAnsi" w:cstheme="majorHAnsi"/>
+          <w:b/>
+          <w:bCs/>
+        </w:rPr>
+      </w:pPr>
+    </w:p>
+    <w:p>
+      <w:pPr>
+        <w:rPr>
+          <w:rFonts w:asciiTheme="majorHAnsi" w:hAnsiTheme="majorHAnsi" w:cstheme="majorHAnsi"/>
+        </w:rPr>
+      </w:pPr>
+    </w:p>
+    <w:p>
+      <w:pPr>
+        <w:rPr>
+          <w:rFonts w:asciiTheme="majorHAnsi" w:hAnsiTheme="majorHAnsi" w:cstheme="majorHAnsi"/>
+        </w:rPr>
+      </w:pPr>
     </w:p>
     <w:p/>
     <w:sectPr>
@@ -82,8 +2204,621 @@
 </w:document>
 </file>
 
+<file path=word/numbering.xml><?xml version="1.0" encoding="utf-8"?>
+<w:numbering xmlns:wpc="http://schemas.microsoft.com/office/word/2010/wordprocessingCanvas" xmlns:cx="http://schemas.microsoft.com/office/drawing/2014/chartex" xmlns:cx1="http://schemas.microsoft.com/office/drawing/2015/9/8/chartex" xmlns:cx2="http://schemas.microsoft.com/office/drawing/2015/10/21/chartex" xmlns:cx3="http://schemas.microsoft.com/office/drawing/2016/5/9/chartex" xmlns:cx4="http://schemas.microsoft.com/office/drawing/2016/5/10/chartex" xmlns:cx5="http://schemas.microsoft.com/office/drawing/2016/5/11/chartex" xmlns:cx6="http://schemas.microsoft.com/office/drawing/2016/5/12/chartex" xmlns:cx7="http://schemas.microsoft.com/office/drawing/2016/5/13/chartex" xmlns:cx8="http://schemas.microsoft.com/office/drawing/2016/5/14/chartex" xmlns:mc="http://schemas.openxmlformats.org/markup-compatibility/2006" xmlns:aink="http://schemas.microsoft.com/office/drawing/2016/ink" xmlns:am3d="http://schemas.microsoft.com/office/drawing/2017/model3d" xmlns:o="urn:schemas-microsoft-com:office:office" xmlns:oel="http://schemas.microsoft.com/office/2019/extlst" xmlns:r="http://schemas.openxmlformats.org/officeDocument/2006/relationships" xmlns:m="http://schemas.openxmlformats.org/officeDocument/2006/math" xmlns:v="urn:schemas-microsoft-com:vml" xmlns:wp14="http://schemas.microsoft.com/office/word/2010/wordprocessingDrawing" xmlns:wp="http://schemas.openxmlformats.org/drawingml/2006/wordprocessingDrawing" xmlns:w10="urn:schemas-microsoft-com:office:word" xmlns:w="http://schemas.openxmlformats.org/wordprocessingml/2006/main" xmlns:w14="http://schemas.microsoft.com/office/word/2010/wordml" xmlns:w15="http://schemas.microsoft.com/office/word/2012/wordml" xmlns:w16cex="http://schemas.microsoft.com/office/word/2018/wordml/cex" xmlns:w16cid="http://schemas.microsoft.com/office/word/2016/wordml/cid" xmlns:w16="http://schemas.microsoft.com/office/word/2018/wordml" xmlns:w16du="http://schemas.microsoft.com/office/word/2023/wordml/word16du" xmlns:w16sdtdh="http://schemas.microsoft.com/office/word/2020/wordml/sdtdatahash" xmlns:w16se="http://schemas.microsoft.com/office/word/2015/wordml/symex" xmlns:wpg="http://schemas.microsoft.com/office/word/2010/wordprocessingGroup" xmlns:wpi="http://schemas.microsoft.com/office/word/2010/wordprocessingInk" xmlns:wne="http://schemas.microsoft.com/office/word/2006/wordml" xmlns:wps="http://schemas.microsoft.com/office/word/2010/wordprocessingShape" mc:Ignorable="w14 w15 w16se w16cid w16 w16cex w16sdtdh w16du wp14">
+  <w:abstractNum w:abstractNumId="0" w15:restartNumberingAfterBreak="0">
+    <w:nsid w:val="09BC2562"/>
+    <w:multiLevelType w:val="multilevel"/>
+    <w:tmpl w:val="C6A8B2B2"/>
+    <w:lvl w:ilvl="0">
+      <w:start w:val="1"/>
+      <w:numFmt w:val="decimal"/>
+      <w:lvlText w:val="%1."/>
+      <w:lvlJc w:val="left"/>
+      <w:pPr>
+        <w:tabs>
+          <w:tab w:val="num" w:pos="720"/>
+        </w:tabs>
+        <w:ind w:left="720" w:hanging="360"/>
+      </w:pPr>
+      <w:rPr>
+        <w:rFonts w:asciiTheme="minorHAnsi" w:eastAsiaTheme="minorEastAsia" w:hAnsiTheme="minorHAnsi" w:cstheme="minorBidi"/>
+        <w:sz w:val="20"/>
+      </w:rPr>
+    </w:lvl>
+    <w:lvl w:ilvl="1">
+      <w:start w:val="1"/>
+      <w:numFmt w:val="decimal"/>
+      <w:lvlText w:val="%2."/>
+      <w:lvlJc w:val="left"/>
+      <w:pPr>
+        <w:tabs>
+          <w:tab w:val="num" w:pos="1440"/>
+        </w:tabs>
+        <w:ind w:left="1440" w:hanging="360"/>
+      </w:pPr>
+      <w:rPr>
+        <w:rFonts w:asciiTheme="minorHAnsi" w:eastAsiaTheme="minorEastAsia" w:hAnsiTheme="minorHAnsi" w:cstheme="minorBidi"/>
+        <w:sz w:val="20"/>
+      </w:rPr>
+    </w:lvl>
+    <w:lvl w:ilvl="2" w:tentative="1">
+      <w:start w:val="1"/>
+      <w:numFmt w:val="bullet"/>
+      <w:lvlText w:val=""/>
+      <w:lvlJc w:val="left"/>
+      <w:pPr>
+        <w:tabs>
+          <w:tab w:val="num" w:pos="2160"/>
+        </w:tabs>
+        <w:ind w:left="2160" w:hanging="360"/>
+      </w:pPr>
+      <w:rPr>
+        <w:rFonts w:ascii="Wingdings" w:hAnsi="Wingdings" w:hint="default"/>
+        <w:sz w:val="20"/>
+      </w:rPr>
+    </w:lvl>
+    <w:lvl w:ilvl="3" w:tentative="1">
+      <w:start w:val="1"/>
+      <w:numFmt w:val="bullet"/>
+      <w:lvlText w:val=""/>
+      <w:lvlJc w:val="left"/>
+      <w:pPr>
+        <w:tabs>
+          <w:tab w:val="num" w:pos="2880"/>
+        </w:tabs>
+        <w:ind w:left="2880" w:hanging="360"/>
+      </w:pPr>
+      <w:rPr>
+        <w:rFonts w:ascii="Wingdings" w:hAnsi="Wingdings" w:hint="default"/>
+        <w:sz w:val="20"/>
+      </w:rPr>
+    </w:lvl>
+    <w:lvl w:ilvl="4" w:tentative="1">
+      <w:start w:val="1"/>
+      <w:numFmt w:val="bullet"/>
+      <w:lvlText w:val=""/>
+      <w:lvlJc w:val="left"/>
+      <w:pPr>
+        <w:tabs>
+          <w:tab w:val="num" w:pos="3600"/>
+        </w:tabs>
+        <w:ind w:left="3600" w:hanging="360"/>
+      </w:pPr>
+      <w:rPr>
+        <w:rFonts w:ascii="Wingdings" w:hAnsi="Wingdings" w:hint="default"/>
+        <w:sz w:val="20"/>
+      </w:rPr>
+    </w:lvl>
+    <w:lvl w:ilvl="5" w:tentative="1">
+      <w:start w:val="1"/>
+      <w:numFmt w:val="bullet"/>
+      <w:lvlText w:val=""/>
+      <w:lvlJc w:val="left"/>
+      <w:pPr>
+        <w:tabs>
+          <w:tab w:val="num" w:pos="4320"/>
+        </w:tabs>
+        <w:ind w:left="4320" w:hanging="360"/>
+      </w:pPr>
+      <w:rPr>
+        <w:rFonts w:ascii="Wingdings" w:hAnsi="Wingdings" w:hint="default"/>
+        <w:sz w:val="20"/>
+      </w:rPr>
+    </w:lvl>
+    <w:lvl w:ilvl="6" w:tentative="1">
+      <w:start w:val="1"/>
+      <w:numFmt w:val="bullet"/>
+      <w:lvlText w:val=""/>
+      <w:lvlJc w:val="left"/>
+      <w:pPr>
+        <w:tabs>
+          <w:tab w:val="num" w:pos="5040"/>
+        </w:tabs>
+        <w:ind w:left="5040" w:hanging="360"/>
+      </w:pPr>
+      <w:rPr>
+        <w:rFonts w:ascii="Wingdings" w:hAnsi="Wingdings" w:hint="default"/>
+        <w:sz w:val="20"/>
+      </w:rPr>
+    </w:lvl>
+    <w:lvl w:ilvl="7" w:tentative="1">
+      <w:start w:val="1"/>
+      <w:numFmt w:val="bullet"/>
+      <w:lvlText w:val=""/>
+      <w:lvlJc w:val="left"/>
+      <w:pPr>
+        <w:tabs>
+          <w:tab w:val="num" w:pos="5760"/>
+        </w:tabs>
+        <w:ind w:left="5760" w:hanging="360"/>
+      </w:pPr>
+      <w:rPr>
+        <w:rFonts w:ascii="Wingdings" w:hAnsi="Wingdings" w:hint="default"/>
+        <w:sz w:val="20"/>
+      </w:rPr>
+    </w:lvl>
+    <w:lvl w:ilvl="8" w:tentative="1">
+      <w:start w:val="1"/>
+      <w:numFmt w:val="bullet"/>
+      <w:lvlText w:val=""/>
+      <w:lvlJc w:val="left"/>
+      <w:pPr>
+        <w:tabs>
+          <w:tab w:val="num" w:pos="6480"/>
+        </w:tabs>
+        <w:ind w:left="6480" w:hanging="360"/>
+      </w:pPr>
+      <w:rPr>
+        <w:rFonts w:ascii="Wingdings" w:hAnsi="Wingdings" w:hint="default"/>
+        <w:sz w:val="20"/>
+      </w:rPr>
+    </w:lvl>
+  </w:abstractNum>
+  <w:abstractNum w:abstractNumId="1" w15:restartNumberingAfterBreak="0">
+    <w:nsid w:val="62A9337A"/>
+    <w:multiLevelType w:val="multilevel"/>
+    <w:tmpl w:val="1AC42204"/>
+    <w:lvl w:ilvl="0">
+      <w:start w:val="1"/>
+      <w:numFmt w:val="bullet"/>
+      <w:lvlText w:val=""/>
+      <w:lvlJc w:val="left"/>
+      <w:pPr>
+        <w:tabs>
+          <w:tab w:val="num" w:pos="1440"/>
+        </w:tabs>
+        <w:ind w:left="1440" w:hanging="360"/>
+      </w:pPr>
+      <w:rPr>
+        <w:rFonts w:ascii="Symbol" w:hAnsi="Symbol" w:hint="default"/>
+        <w:sz w:val="20"/>
+      </w:rPr>
+    </w:lvl>
+    <w:lvl w:ilvl="1">
+      <w:start w:val="1"/>
+      <w:numFmt w:val="bullet"/>
+      <w:lvlText w:val="o"/>
+      <w:lvlJc w:val="left"/>
+      <w:pPr>
+        <w:tabs>
+          <w:tab w:val="num" w:pos="2160"/>
+        </w:tabs>
+        <w:ind w:left="2160" w:hanging="360"/>
+      </w:pPr>
+      <w:rPr>
+        <w:rFonts w:ascii="Courier New" w:hAnsi="Courier New" w:hint="default"/>
+        <w:sz w:val="20"/>
+      </w:rPr>
+    </w:lvl>
+    <w:lvl w:ilvl="2">
+      <w:start w:val="1"/>
+      <w:numFmt w:val="bullet"/>
+      <w:lvlText w:val=""/>
+      <w:lvlJc w:val="left"/>
+      <w:pPr>
+        <w:tabs>
+          <w:tab w:val="num" w:pos="2880"/>
+        </w:tabs>
+        <w:ind w:left="2880" w:hanging="360"/>
+      </w:pPr>
+      <w:rPr>
+        <w:rFonts w:ascii="Wingdings" w:hAnsi="Wingdings" w:hint="default"/>
+        <w:sz w:val="20"/>
+      </w:rPr>
+    </w:lvl>
+    <w:lvl w:ilvl="3" w:tentative="1">
+      <w:start w:val="1"/>
+      <w:numFmt w:val="bullet"/>
+      <w:lvlText w:val=""/>
+      <w:lvlJc w:val="left"/>
+      <w:pPr>
+        <w:tabs>
+          <w:tab w:val="num" w:pos="3600"/>
+        </w:tabs>
+        <w:ind w:left="3600" w:hanging="360"/>
+      </w:pPr>
+      <w:rPr>
+        <w:rFonts w:ascii="Wingdings" w:hAnsi="Wingdings" w:hint="default"/>
+        <w:sz w:val="20"/>
+      </w:rPr>
+    </w:lvl>
+    <w:lvl w:ilvl="4" w:tentative="1">
+      <w:start w:val="1"/>
+      <w:numFmt w:val="bullet"/>
+      <w:lvlText w:val=""/>
+      <w:lvlJc w:val="left"/>
+      <w:pPr>
+        <w:tabs>
+          <w:tab w:val="num" w:pos="4320"/>
+        </w:tabs>
+        <w:ind w:left="4320" w:hanging="360"/>
+      </w:pPr>
+      <w:rPr>
+        <w:rFonts w:ascii="Wingdings" w:hAnsi="Wingdings" w:hint="default"/>
+        <w:sz w:val="20"/>
+      </w:rPr>
+    </w:lvl>
+    <w:lvl w:ilvl="5" w:tentative="1">
+      <w:start w:val="1"/>
+      <w:numFmt w:val="bullet"/>
+      <w:lvlText w:val=""/>
+      <w:lvlJc w:val="left"/>
+      <w:pPr>
+        <w:tabs>
+          <w:tab w:val="num" w:pos="5040"/>
+        </w:tabs>
+        <w:ind w:left="5040" w:hanging="360"/>
+      </w:pPr>
+      <w:rPr>
+        <w:rFonts w:ascii="Wingdings" w:hAnsi="Wingdings" w:hint="default"/>
+        <w:sz w:val="20"/>
+      </w:rPr>
+    </w:lvl>
+    <w:lvl w:ilvl="6" w:tentative="1">
+      <w:start w:val="1"/>
+      <w:numFmt w:val="bullet"/>
+      <w:lvlText w:val=""/>
+      <w:lvlJc w:val="left"/>
+      <w:pPr>
+        <w:tabs>
+          <w:tab w:val="num" w:pos="5760"/>
+        </w:tabs>
+        <w:ind w:left="5760" w:hanging="360"/>
+      </w:pPr>
+      <w:rPr>
+        <w:rFonts w:ascii="Wingdings" w:hAnsi="Wingdings" w:hint="default"/>
+        <w:sz w:val="20"/>
+      </w:rPr>
+    </w:lvl>
+    <w:lvl w:ilvl="7" w:tentative="1">
+      <w:start w:val="1"/>
+      <w:numFmt w:val="bullet"/>
+      <w:lvlText w:val=""/>
+      <w:lvlJc w:val="left"/>
+      <w:pPr>
+        <w:tabs>
+          <w:tab w:val="num" w:pos="6480"/>
+        </w:tabs>
+        <w:ind w:left="6480" w:hanging="360"/>
+      </w:pPr>
+      <w:rPr>
+        <w:rFonts w:ascii="Wingdings" w:hAnsi="Wingdings" w:hint="default"/>
+        <w:sz w:val="20"/>
+      </w:rPr>
+    </w:lvl>
+    <w:lvl w:ilvl="8" w:tentative="1">
+      <w:start w:val="1"/>
+      <w:numFmt w:val="bullet"/>
+      <w:lvlText w:val=""/>
+      <w:lvlJc w:val="left"/>
+      <w:pPr>
+        <w:tabs>
+          <w:tab w:val="num" w:pos="7200"/>
+        </w:tabs>
+        <w:ind w:left="7200" w:hanging="360"/>
+      </w:pPr>
+      <w:rPr>
+        <w:rFonts w:ascii="Wingdings" w:hAnsi="Wingdings" w:hint="default"/>
+        <w:sz w:val="20"/>
+      </w:rPr>
+    </w:lvl>
+  </w:abstractNum>
+  <w:abstractNum w:abstractNumId="2" w15:restartNumberingAfterBreak="0">
+    <w:nsid w:val="7BC50DB9"/>
+    <w:multiLevelType w:val="multilevel"/>
+    <w:tmpl w:val="6462A168"/>
+    <w:lvl w:ilvl="0">
+      <w:start w:val="1"/>
+      <w:numFmt w:val="bullet"/>
+      <w:lvlText w:val=""/>
+      <w:lvlJc w:val="left"/>
+      <w:pPr>
+        <w:tabs>
+          <w:tab w:val="num" w:pos="720"/>
+        </w:tabs>
+        <w:ind w:left="720" w:hanging="360"/>
+      </w:pPr>
+      <w:rPr>
+        <w:rFonts w:ascii="Symbol" w:hAnsi="Symbol" w:hint="default"/>
+        <w:sz w:val="20"/>
+      </w:rPr>
+    </w:lvl>
+    <w:lvl w:ilvl="1">
+      <w:start w:val="1"/>
+      <w:numFmt w:val="bullet"/>
+      <w:lvlText w:val="o"/>
+      <w:lvlJc w:val="left"/>
+      <w:pPr>
+        <w:tabs>
+          <w:tab w:val="num" w:pos="1440"/>
+        </w:tabs>
+        <w:ind w:left="1440" w:hanging="360"/>
+      </w:pPr>
+      <w:rPr>
+        <w:rFonts w:ascii="Courier New" w:hAnsi="Courier New" w:hint="default"/>
+        <w:sz w:val="20"/>
+      </w:rPr>
+    </w:lvl>
+    <w:lvl w:ilvl="2">
+      <w:start w:val="1"/>
+      <w:numFmt w:val="bullet"/>
+      <w:lvlText w:val=""/>
+      <w:lvlJc w:val="left"/>
+      <w:pPr>
+        <w:tabs>
+          <w:tab w:val="num" w:pos="2160"/>
+        </w:tabs>
+        <w:ind w:left="2160" w:hanging="360"/>
+      </w:pPr>
+      <w:rPr>
+        <w:rFonts w:ascii="Wingdings" w:hAnsi="Wingdings" w:hint="default"/>
+        <w:sz w:val="20"/>
+      </w:rPr>
+    </w:lvl>
+    <w:lvl w:ilvl="3">
+      <w:start w:val="1"/>
+      <w:numFmt w:val="bullet"/>
+      <w:lvlText w:val=""/>
+      <w:lvlJc w:val="left"/>
+      <w:pPr>
+        <w:tabs>
+          <w:tab w:val="num" w:pos="2880"/>
+        </w:tabs>
+        <w:ind w:left="2880" w:hanging="360"/>
+      </w:pPr>
+      <w:rPr>
+        <w:rFonts w:ascii="Wingdings" w:hAnsi="Wingdings" w:hint="default"/>
+        <w:sz w:val="20"/>
+      </w:rPr>
+    </w:lvl>
+    <w:lvl w:ilvl="4" w:tentative="1">
+      <w:start w:val="1"/>
+      <w:numFmt w:val="bullet"/>
+      <w:lvlText w:val=""/>
+      <w:lvlJc w:val="left"/>
+      <w:pPr>
+        <w:tabs>
+          <w:tab w:val="num" w:pos="3600"/>
+        </w:tabs>
+        <w:ind w:left="3600" w:hanging="360"/>
+      </w:pPr>
+      <w:rPr>
+        <w:rFonts w:ascii="Wingdings" w:hAnsi="Wingdings" w:hint="default"/>
+        <w:sz w:val="20"/>
+      </w:rPr>
+    </w:lvl>
+    <w:lvl w:ilvl="5" w:tentative="1">
+      <w:start w:val="1"/>
+      <w:numFmt w:val="bullet"/>
+      <w:lvlText w:val=""/>
+      <w:lvlJc w:val="left"/>
+      <w:pPr>
+        <w:tabs>
+          <w:tab w:val="num" w:pos="4320"/>
+        </w:tabs>
+        <w:ind w:left="4320" w:hanging="360"/>
+      </w:pPr>
+      <w:rPr>
+        <w:rFonts w:ascii="Wingdings" w:hAnsi="Wingdings" w:hint="default"/>
+        <w:sz w:val="20"/>
+      </w:rPr>
+    </w:lvl>
+    <w:lvl w:ilvl="6" w:tentative="1">
+      <w:start w:val="1"/>
+      <w:numFmt w:val="bullet"/>
+      <w:lvlText w:val=""/>
+      <w:lvlJc w:val="left"/>
+      <w:pPr>
+        <w:tabs>
+          <w:tab w:val="num" w:pos="5040"/>
+        </w:tabs>
+        <w:ind w:left="5040" w:hanging="360"/>
+      </w:pPr>
+      <w:rPr>
+        <w:rFonts w:ascii="Wingdings" w:hAnsi="Wingdings" w:hint="default"/>
+        <w:sz w:val="20"/>
+      </w:rPr>
+    </w:lvl>
+    <w:lvl w:ilvl="7" w:tentative="1">
+      <w:start w:val="1"/>
+      <w:numFmt w:val="bullet"/>
+      <w:lvlText w:val=""/>
+      <w:lvlJc w:val="left"/>
+      <w:pPr>
+        <w:tabs>
+          <w:tab w:val="num" w:pos="5760"/>
+        </w:tabs>
+        <w:ind w:left="5760" w:hanging="360"/>
+      </w:pPr>
+      <w:rPr>
+        <w:rFonts w:ascii="Wingdings" w:hAnsi="Wingdings" w:hint="default"/>
+        <w:sz w:val="20"/>
+      </w:rPr>
+    </w:lvl>
+    <w:lvl w:ilvl="8" w:tentative="1">
+      <w:start w:val="1"/>
+      <w:numFmt w:val="bullet"/>
+      <w:lvlText w:val=""/>
+      <w:lvlJc w:val="left"/>
+      <w:pPr>
+        <w:tabs>
+          <w:tab w:val="num" w:pos="6480"/>
+        </w:tabs>
+        <w:ind w:left="6480" w:hanging="360"/>
+      </w:pPr>
+      <w:rPr>
+        <w:rFonts w:ascii="Wingdings" w:hAnsi="Wingdings" w:hint="default"/>
+        <w:sz w:val="20"/>
+      </w:rPr>
+    </w:lvl>
+  </w:abstractNum>
+  <w:abstractNum w:abstractNumId="3" w15:restartNumberingAfterBreak="0">
+    <w:nsid w:val="7EC76F7D"/>
+    <w:multiLevelType w:val="multilevel"/>
+    <w:tmpl w:val="B6F0B1FA"/>
+    <w:lvl w:ilvl="0">
+      <w:start w:val="1"/>
+      <w:numFmt w:val="bullet"/>
+      <w:lvlText w:val=""/>
+      <w:lvlJc w:val="left"/>
+      <w:pPr>
+        <w:tabs>
+          <w:tab w:val="num" w:pos="1440"/>
+        </w:tabs>
+        <w:ind w:left="1440" w:hanging="360"/>
+      </w:pPr>
+      <w:rPr>
+        <w:rFonts w:ascii="Symbol" w:hAnsi="Symbol" w:hint="default"/>
+        <w:sz w:val="20"/>
+      </w:rPr>
+    </w:lvl>
+    <w:lvl w:ilvl="1">
+      <w:start w:val="1"/>
+      <w:numFmt w:val="bullet"/>
+      <w:lvlText w:val="o"/>
+      <w:lvlJc w:val="left"/>
+      <w:pPr>
+        <w:tabs>
+          <w:tab w:val="num" w:pos="2160"/>
+        </w:tabs>
+        <w:ind w:left="2160" w:hanging="360"/>
+      </w:pPr>
+      <w:rPr>
+        <w:rFonts w:ascii="Courier New" w:hAnsi="Courier New" w:hint="default"/>
+        <w:sz w:val="20"/>
+      </w:rPr>
+    </w:lvl>
+    <w:lvl w:ilvl="2">
+      <w:start w:val="1"/>
+      <w:numFmt w:val="bullet"/>
+      <w:lvlText w:val=""/>
+      <w:lvlJc w:val="left"/>
+      <w:pPr>
+        <w:tabs>
+          <w:tab w:val="num" w:pos="2880"/>
+        </w:tabs>
+        <w:ind w:left="2880" w:hanging="360"/>
+      </w:pPr>
+      <w:rPr>
+        <w:rFonts w:ascii="Wingdings" w:hAnsi="Wingdings" w:hint="default"/>
+        <w:sz w:val="20"/>
+      </w:rPr>
+    </w:lvl>
+    <w:lvl w:ilvl="3" w:tentative="1">
+      <w:start w:val="1"/>
+      <w:numFmt w:val="bullet"/>
+      <w:lvlText w:val=""/>
+      <w:lvlJc w:val="left"/>
+      <w:pPr>
+        <w:tabs>
+          <w:tab w:val="num" w:pos="3600"/>
+        </w:tabs>
+        <w:ind w:left="3600" w:hanging="360"/>
+      </w:pPr>
+      <w:rPr>
+        <w:rFonts w:ascii="Wingdings" w:hAnsi="Wingdings" w:hint="default"/>
+        <w:sz w:val="20"/>
+      </w:rPr>
+    </w:lvl>
+    <w:lvl w:ilvl="4" w:tentative="1">
+      <w:start w:val="1"/>
+      <w:numFmt w:val="bullet"/>
+      <w:lvlText w:val=""/>
+      <w:lvlJc w:val="left"/>
+      <w:pPr>
+        <w:tabs>
+          <w:tab w:val="num" w:pos="4320"/>
+        </w:tabs>
+        <w:ind w:left="4320" w:hanging="360"/>
+      </w:pPr>
+      <w:rPr>
+        <w:rFonts w:ascii="Wingdings" w:hAnsi="Wingdings" w:hint="default"/>
+        <w:sz w:val="20"/>
+      </w:rPr>
+    </w:lvl>
+    <w:lvl w:ilvl="5" w:tentative="1">
+      <w:start w:val="1"/>
+      <w:numFmt w:val="bullet"/>
+      <w:lvlText w:val=""/>
+      <w:lvlJc w:val="left"/>
+      <w:pPr>
+        <w:tabs>
+          <w:tab w:val="num" w:pos="5040"/>
+        </w:tabs>
+        <w:ind w:left="5040" w:hanging="360"/>
+      </w:pPr>
+      <w:rPr>
+        <w:rFonts w:ascii="Wingdings" w:hAnsi="Wingdings" w:hint="default"/>
+        <w:sz w:val="20"/>
+      </w:rPr>
+    </w:lvl>
+    <w:lvl w:ilvl="6" w:tentative="1">
+      <w:start w:val="1"/>
+      <w:numFmt w:val="bullet"/>
+      <w:lvlText w:val=""/>
+      <w:lvlJc w:val="left"/>
+      <w:pPr>
+        <w:tabs>
+          <w:tab w:val="num" w:pos="5760"/>
+        </w:tabs>
+        <w:ind w:left="5760" w:hanging="360"/>
+      </w:pPr>
+      <w:rPr>
+        <w:rFonts w:ascii="Wingdings" w:hAnsi="Wingdings" w:hint="default"/>
+        <w:sz w:val="20"/>
+      </w:rPr>
+    </w:lvl>
+    <w:lvl w:ilvl="7" w:tentative="1">
+      <w:start w:val="1"/>
+      <w:numFmt w:val="bullet"/>
+      <w:lvlText w:val=""/>
+      <w:lvlJc w:val="left"/>
+      <w:pPr>
+        <w:tabs>
+          <w:tab w:val="num" w:pos="6480"/>
+        </w:tabs>
+        <w:ind w:left="6480" w:hanging="360"/>
+      </w:pPr>
+      <w:rPr>
+        <w:rFonts w:ascii="Wingdings" w:hAnsi="Wingdings" w:hint="default"/>
+        <w:sz w:val="20"/>
+      </w:rPr>
+    </w:lvl>
+    <w:lvl w:ilvl="8" w:tentative="1">
+      <w:start w:val="1"/>
+      <w:numFmt w:val="bullet"/>
+      <w:lvlText w:val=""/>
+      <w:lvlJc w:val="left"/>
+      <w:pPr>
+        <w:tabs>
+          <w:tab w:val="num" w:pos="7200"/>
+        </w:tabs>
+        <w:ind w:left="7200" w:hanging="360"/>
+      </w:pPr>
+      <w:rPr>
+        <w:rFonts w:ascii="Wingdings" w:hAnsi="Wingdings" w:hint="default"/>
+        <w:sz w:val="20"/>
+      </w:rPr>
+    </w:lvl>
+  </w:abstractNum>
+  <w:num w:numId="1" w16cid:durableId="1511792742">
+    <w:abstractNumId w:val="0"/>
+  </w:num>
+  <w:num w:numId="2" w16cid:durableId="938021651">
+    <w:abstractNumId w:val="1"/>
+  </w:num>
+  <w:num w:numId="3" w16cid:durableId="664014634">
+    <w:abstractNumId w:val="3"/>
+  </w:num>
+  <w:num w:numId="4" w16cid:durableId="1572930030">
+    <w:abstractNumId w:val="2"/>
+  </w:num>
+</w:numbering>
+</file>
+
 <file path=word/styles.xml><?xml version="1.0" encoding="utf-8"?>
-<w:styles xmlns:mc="http://schemas.openxmlformats.org/markup-compatibility/2006" xmlns:r="http://schemas.openxmlformats.org/officeDocument/2006/relationships" xmlns:w="http://schemas.openxmlformats.org/wordprocessingml/2006/main" xmlns:w14="http://schemas.microsoft.com/office/word/2010/wordml" xmlns:w15="http://schemas.microsoft.com/office/word/2012/wordml" xmlns:w16cex="http://schemas.microsoft.com/office/word/2018/wordml/cex" xmlns:w16cid="http://schemas.microsoft.com/office/word/2016/wordml/cid" xmlns:w16="http://schemas.microsoft.com/office/word/2018/wordml" xmlns:w16sdtdh="http://schemas.microsoft.com/office/word/2020/wordml/sdtdatahash" xmlns:w16se="http://schemas.microsoft.com/office/word/2015/wordml/symex" mc:Ignorable="w14 w15 w16se w16cid w16 w16cex w16sdtdh">
+<w:styles xmlns:mc="http://schemas.openxmlformats.org/markup-compatibility/2006" xmlns:r="http://schemas.openxmlformats.org/officeDocument/2006/relationships" xmlns:w="http://schemas.openxmlformats.org/wordprocessingml/2006/main" xmlns:w14="http://schemas.microsoft.com/office/word/2010/wordml" xmlns:w15="http://schemas.microsoft.com/office/word/2012/wordml" xmlns:w16cex="http://schemas.microsoft.com/office/word/2018/wordml/cex" xmlns:w16cid="http://schemas.microsoft.com/office/word/2016/wordml/cid" xmlns:w16="http://schemas.microsoft.com/office/word/2018/wordml" xmlns:w16du="http://schemas.microsoft.com/office/word/2023/wordml/word16du" xmlns:w16sdtdh="http://schemas.microsoft.com/office/word/2020/wordml/sdtdatahash" xmlns:w16se="http://schemas.microsoft.com/office/word/2015/wordml/symex" mc:Ignorable="w14 w15 w16se w16cid w16 w16cex w16sdtdh w16du">
   <w:docDefaults>
     <w:rPrDefault>
       <w:rPr>
@@ -656,6 +3391,17 @@
       </w:tcPr>
     </w:tblStylePr>
   </w:style>
+  <w:style w:type="paragraph" w:styleId="ListParagraph">
+    <w:name w:val="List Paragraph"/>
+    <w:basedOn w:val="Normal"/>
+    <w:uiPriority w:val="34"/>
+    <w:qFormat/>
+    <w:rsid w:val="00870F0B"/>
+    <w:pPr>
+      <w:ind w:left="720"/>
+      <w:contextualSpacing/>
+    </w:pPr>
+  </w:style>
 </w:styles>
 </file>
 

</xml_diff>